<commit_message>
market project senarios completed
</commit_message>
<xml_diff>
--- a/senario/MarketSenario.docx
+++ b/senario/MarketSenario.docx
@@ -3684,6 +3684,10 @@
     <w:p>
       <w:pPr>
         <w:bidi/>
+        <w:rPr>
+          <w:rFonts w:cs="Arial"/>
+          <w:color w:val="FF0000"/>
+        </w:rPr>
       </w:pPr>
       <w:r>
         <w:rPr>
@@ -3740,10 +3744,197 @@
       </w:r>
       <w:r>
         <w:rPr>
-          <w:rFonts w:cs="Arial"/>
-          <w:rtl/>
-        </w:rPr>
-        <w:t xml:space="preserve">" در فهرست </w:t>
+          <w:rFonts w:cs="Arial" w:hint="cs"/>
+          <w:rtl/>
+        </w:rPr>
+        <w:t xml:space="preserve"> کاله</w:t>
+      </w:r>
+      <w:r>
+        <w:rPr>
+          <w:rFonts w:cs="Arial"/>
+          <w:rtl/>
+        </w:rPr>
+        <w:t>"</w:t>
+      </w:r>
+      <w:r>
+        <w:rPr>
+          <w:rFonts w:cs="Arial" w:hint="cs"/>
+          <w:rtl/>
+        </w:rPr>
+        <w:t xml:space="preserve"> و قیمت "3500" و با </w:t>
+      </w:r>
+      <w:r>
+        <w:rPr>
+          <w:rFonts w:cs="Arial" w:hint="cs"/>
+          <w:rtl/>
+          <w:lang w:bidi="fa-IR"/>
+        </w:rPr>
+        <w:t xml:space="preserve">عنوان </w:t>
+      </w:r>
+      <w:r>
+        <w:rPr>
+          <w:rFonts w:cs="Arial" w:hint="cs"/>
+          <w:rtl/>
+        </w:rPr>
+        <w:t xml:space="preserve">دسته بندی " لبنیات" و کد "101" </w:t>
+      </w:r>
+      <w:r>
+        <w:rPr>
+          <w:rFonts w:cs="Arial"/>
+          <w:rtl/>
+        </w:rPr>
+        <w:t>تعر</w:t>
+      </w:r>
+      <w:r>
+        <w:rPr>
+          <w:rFonts w:cs="Arial" w:hint="cs"/>
+          <w:rtl/>
+        </w:rPr>
+        <w:t>ی</w:t>
+      </w:r>
+      <w:r>
+        <w:rPr>
+          <w:rFonts w:cs="Arial" w:hint="eastAsia"/>
+          <w:rtl/>
+        </w:rPr>
+        <w:t>ف</w:t>
+      </w:r>
+      <w:r>
+        <w:rPr>
+          <w:rFonts w:cs="Arial"/>
+          <w:rtl/>
+        </w:rPr>
+        <w:t xml:space="preserve"> م</w:t>
+      </w:r>
+      <w:r>
+        <w:rPr>
+          <w:rFonts w:cs="Arial" w:hint="cs"/>
+          <w:rtl/>
+        </w:rPr>
+        <w:t>ی</w:t>
+      </w:r>
+      <w:r>
+        <w:rPr>
+          <w:rFonts w:cs="Arial"/>
+          <w:rtl/>
+        </w:rPr>
+        <w:t xml:space="preserve"> کنم</w:t>
+      </w:r>
+      <w:r>
+        <w:t xml:space="preserve"> </w:t>
+      </w:r>
+      <w:r>
+        <w:rPr>
+          <w:rFonts w:cs="Arial"/>
+          <w:color w:val="FF0000"/>
+        </w:rPr>
+        <w:t>.</w:t>
+      </w:r>
+    </w:p>
+    <w:p>
+      <w:pPr>
+        <w:bidi/>
+      </w:pPr>
+      <w:r>
+        <w:rPr>
+          <w:rFonts w:cs="Arial"/>
+        </w:rPr>
+        <w:t xml:space="preserve"> </w:t>
+      </w:r>
+      <w:r>
+        <w:rPr>
+          <w:rFonts w:cs="Arial" w:hint="cs"/>
+          <w:color w:val="FF0000"/>
+          <w:rtl/>
+          <w:lang w:bidi="fa-IR"/>
+        </w:rPr>
+        <w:t xml:space="preserve">و </w:t>
+      </w:r>
+      <w:r>
+        <w:rPr>
+          <w:rFonts w:cs="Arial" w:hint="cs"/>
+          <w:rtl/>
+          <w:lang w:bidi="fa-IR"/>
+        </w:rPr>
+        <w:t xml:space="preserve">: </w:t>
+      </w:r>
+      <w:r>
+        <w:rPr>
+          <w:rFonts w:cs="Arial" w:hint="cs"/>
+          <w:rtl/>
+        </w:rPr>
+        <w:t>کالا</w:t>
+      </w:r>
+      <w:r>
+        <w:rPr>
+          <w:rFonts w:cs="Arial"/>
+          <w:rtl/>
+        </w:rPr>
+        <w:t xml:space="preserve"> با عنوان "</w:t>
+      </w:r>
+      <w:r>
+        <w:rPr>
+          <w:rFonts w:cs="Arial" w:hint="cs"/>
+          <w:rtl/>
+        </w:rPr>
+        <w:t>شیر</w:t>
+      </w:r>
+      <w:r>
+        <w:rPr>
+          <w:rFonts w:cs="Arial" w:hint="cs"/>
+          <w:rtl/>
+        </w:rPr>
+        <w:t>کاله</w:t>
+      </w:r>
+      <w:r>
+        <w:rPr>
+          <w:rFonts w:cs="Arial"/>
+          <w:rtl/>
+        </w:rPr>
+        <w:t>"</w:t>
+      </w:r>
+      <w:r>
+        <w:rPr>
+          <w:rFonts w:cs="Arial" w:hint="cs"/>
+          <w:rtl/>
+        </w:rPr>
+        <w:t xml:space="preserve"> و قیمت "3500" و با </w:t>
+      </w:r>
+      <w:r>
+        <w:rPr>
+          <w:rFonts w:cs="Arial" w:hint="cs"/>
+          <w:rtl/>
+          <w:lang w:bidi="fa-IR"/>
+        </w:rPr>
+        <w:t xml:space="preserve">عنوان </w:t>
+      </w:r>
+      <w:r>
+        <w:rPr>
+          <w:rFonts w:cs="Arial" w:hint="cs"/>
+          <w:rtl/>
+        </w:rPr>
+        <w:t>دسته بندی " لبنیات"</w:t>
+      </w:r>
+      <w:r>
+        <w:rPr>
+          <w:rFonts w:cs="Arial"/>
+          <w:rtl/>
+        </w:rPr>
+        <w:t xml:space="preserve"> </w:t>
+      </w:r>
+      <w:r>
+        <w:rPr>
+          <w:rFonts w:cs="Arial" w:hint="cs"/>
+          <w:rtl/>
+        </w:rPr>
+        <w:t xml:space="preserve">و کد "101" </w:t>
+      </w:r>
+      <w:r>
+        <w:rPr>
+          <w:rFonts w:cs="Arial"/>
+          <w:rtl/>
+        </w:rPr>
+        <w:t xml:space="preserve">در فهرست </w:t>
       </w:r>
       <w:r>
         <w:rPr>
@@ -3801,14 +3992,22 @@
           <w:rtl/>
           <w:lang w:bidi="fa-IR"/>
         </w:rPr>
-        <w:t xml:space="preserve"> با عنوان</w:t>
-      </w:r>
-      <w:r>
-        <w:rPr>
-          <w:rFonts w:cs="Arial"/>
-          <w:rtl/>
-        </w:rPr>
-        <w:t xml:space="preserve"> "</w:t>
+        <w:t xml:space="preserve"> </w:t>
+      </w:r>
+      <w:r>
+        <w:rPr>
+          <w:rFonts w:cs="Arial" w:hint="cs"/>
+          <w:rtl/>
+          <w:lang w:bidi="fa-IR"/>
+        </w:rPr>
+        <w:t xml:space="preserve">با </w:t>
+      </w:r>
+      <w:r>
+        <w:rPr>
+          <w:rFonts w:cs="Arial"/>
+          <w:rtl/>
+        </w:rPr>
+        <w:t>عنوان "</w:t>
       </w:r>
       <w:r>
         <w:rPr>
@@ -3819,24 +4018,60 @@
       </w:r>
       <w:r>
         <w:rPr>
-          <w:rFonts w:cs="Arial"/>
-          <w:rtl/>
-        </w:rPr>
-        <w:t xml:space="preserve">" در فهرست </w:t>
-      </w:r>
-      <w:r>
-        <w:rPr>
-          <w:rFonts w:cs="Arial" w:hint="cs"/>
-          <w:rtl/>
-        </w:rPr>
-        <w:t>کالاها</w:t>
-      </w:r>
-      <w:r>
-        <w:rPr>
-          <w:rFonts w:cs="Arial" w:hint="cs"/>
-          <w:rtl/>
-        </w:rPr>
-        <w:t xml:space="preserve"> در</w:t>
+          <w:rFonts w:cs="Arial" w:hint="cs"/>
+          <w:rtl/>
+        </w:rPr>
+        <w:t>کاله</w:t>
+      </w:r>
+      <w:r>
+        <w:rPr>
+          <w:rFonts w:cs="Arial"/>
+          <w:rtl/>
+        </w:rPr>
+        <w:t>"</w:t>
+      </w:r>
+      <w:r>
+        <w:rPr>
+          <w:rFonts w:cs="Arial" w:hint="cs"/>
+          <w:rtl/>
+        </w:rPr>
+        <w:t xml:space="preserve"> و قیمت "3500" و با </w:t>
+      </w:r>
+      <w:r>
+        <w:rPr>
+          <w:rFonts w:cs="Arial" w:hint="cs"/>
+          <w:rtl/>
+          <w:lang w:bidi="fa-IR"/>
+        </w:rPr>
+        <w:t xml:space="preserve">عنوان </w:t>
+      </w:r>
+      <w:r>
+        <w:rPr>
+          <w:rFonts w:cs="Arial" w:hint="cs"/>
+          <w:rtl/>
+        </w:rPr>
+        <w:t>دسته بندی " لبنیات"</w:t>
+      </w:r>
+      <w:r>
+        <w:rPr>
+          <w:rFonts w:cs="Arial"/>
+          <w:rtl/>
+        </w:rPr>
+        <w:t xml:space="preserve"> </w:t>
+      </w:r>
+      <w:r>
+        <w:rPr>
+          <w:rFonts w:cs="Arial" w:hint="cs"/>
+          <w:rtl/>
+        </w:rPr>
+        <w:t xml:space="preserve">و کد "101" </w:t>
+      </w:r>
+      <w:r>
+        <w:rPr>
+          <w:rFonts w:cs="Arial" w:hint="cs"/>
+          <w:rtl/>
+        </w:rPr>
+        <w:t>در</w:t>
       </w:r>
       <w:r>
         <w:rPr>
@@ -3918,7 +4153,6 @@
           <w:highlight w:val="darkGray"/>
           <w:rtl/>
         </w:rPr>
-        <w:lastRenderedPageBreak/>
         <w:t>--</w:t>
       </w:r>
       <w:r>
@@ -3946,43 +4180,25 @@
           <w:highlight w:val="darkGray"/>
           <w:rtl/>
         </w:rPr>
-        <w:t xml:space="preserve"> با عنوان </w:t>
-      </w:r>
-      <w:r>
-        <w:rPr>
-          <w:rFonts w:cs="Arial" w:hint="cs"/>
+        <w:t xml:space="preserve"> با ع</w:t>
+      </w:r>
+      <w:r>
+        <w:rPr>
+          <w:rFonts w:cs="Arial"/>
           <w:color w:val="1F3864" w:themeColor="accent1" w:themeShade="80"/>
           <w:highlight w:val="darkGray"/>
           <w:rtl/>
         </w:rPr>
-        <w:t>ی</w:t>
-      </w:r>
-      <w:r>
-        <w:rPr>
-          <w:rFonts w:cs="Arial" w:hint="eastAsia"/>
+        <w:t xml:space="preserve">نوان </w:t>
+      </w:r>
+      <w:r>
+        <w:rPr>
+          <w:rFonts w:cs="Arial" w:hint="cs"/>
           <w:color w:val="1F3864" w:themeColor="accent1" w:themeShade="80"/>
           <w:highlight w:val="darkGray"/>
           <w:rtl/>
         </w:rPr>
-        <w:t>ون</w:t>
-      </w:r>
-      <w:r>
-        <w:rPr>
-          <w:rFonts w:cs="Arial" w:hint="cs"/>
-          <w:color w:val="1F3864" w:themeColor="accent1" w:themeShade="80"/>
-          <w:highlight w:val="darkGray"/>
-          <w:rtl/>
-        </w:rPr>
-        <w:t>ی</w:t>
-      </w:r>
-      <w:r>
-        <w:rPr>
-          <w:rFonts w:cs="Arial" w:hint="eastAsia"/>
-          <w:color w:val="1F3864" w:themeColor="accent1" w:themeShade="80"/>
-          <w:highlight w:val="darkGray"/>
-          <w:rtl/>
-        </w:rPr>
-        <w:t>ک</w:t>
+        <w:t>تکراری</w:t>
       </w:r>
     </w:p>
     <w:p>
@@ -4120,6 +4336,725 @@
     <w:p>
       <w:pPr>
         <w:bidi/>
+        <w:rPr>
+          <w:rtl/>
+        </w:rPr>
+      </w:pPr>
+      <w:r>
+        <w:rPr>
+          <w:rFonts w:cs="Arial" w:hint="cs"/>
+          <w:color w:val="FF0000"/>
+          <w:rtl/>
+        </w:rPr>
+        <w:t xml:space="preserve">و </w:t>
+      </w:r>
+      <w:r>
+        <w:rPr>
+          <w:rFonts w:cs="Arial" w:hint="cs"/>
+          <w:color w:val="FF0000"/>
+          <w:rtl/>
+        </w:rPr>
+        <w:t xml:space="preserve">: </w:t>
+      </w:r>
+      <w:r>
+        <w:rPr>
+          <w:rFonts w:cs="Arial" w:hint="cs"/>
+          <w:rtl/>
+          <w:lang w:bidi="fa-IR"/>
+        </w:rPr>
+        <w:t>کالا</w:t>
+      </w:r>
+      <w:r>
+        <w:rPr>
+          <w:rFonts w:cs="Arial" w:hint="cs"/>
+          <w:rtl/>
+          <w:lang w:bidi="fa-IR"/>
+        </w:rPr>
+        <w:t xml:space="preserve"> با </w:t>
+      </w:r>
+      <w:r>
+        <w:rPr>
+          <w:rFonts w:cs="Arial"/>
+          <w:rtl/>
+        </w:rPr>
+        <w:t>عنوان "</w:t>
+      </w:r>
+      <w:r>
+        <w:rPr>
+          <w:rFonts w:cs="Arial" w:hint="cs"/>
+          <w:rtl/>
+        </w:rPr>
+        <w:t>شیر</w:t>
+      </w:r>
+      <w:r>
+        <w:rPr>
+          <w:rFonts w:cs="Arial" w:hint="cs"/>
+          <w:rtl/>
+        </w:rPr>
+        <w:t xml:space="preserve">کاله </w:t>
+      </w:r>
+      <w:r>
+        <w:rPr>
+          <w:rFonts w:cs="Arial"/>
+          <w:rtl/>
+        </w:rPr>
+        <w:t>"</w:t>
+      </w:r>
+      <w:r>
+        <w:rPr>
+          <w:rFonts w:cs="Arial" w:hint="cs"/>
+          <w:rtl/>
+        </w:rPr>
+        <w:t xml:space="preserve"> و قیمت "3500" و با </w:t>
+      </w:r>
+      <w:r>
+        <w:rPr>
+          <w:rFonts w:cs="Arial" w:hint="cs"/>
+          <w:rtl/>
+          <w:lang w:bidi="fa-IR"/>
+        </w:rPr>
+        <w:t xml:space="preserve">عنوان </w:t>
+      </w:r>
+      <w:r>
+        <w:rPr>
+          <w:rFonts w:cs="Arial" w:hint="cs"/>
+          <w:rtl/>
+        </w:rPr>
+        <w:t xml:space="preserve">دسته بندی " لبنیات" و کد "101" </w:t>
+      </w:r>
+      <w:r>
+        <w:rPr>
+          <w:rFonts w:cs="Arial"/>
+          <w:rtl/>
+        </w:rPr>
+        <w:t>در فهرست دسته بند</w:t>
+      </w:r>
+      <w:r>
+        <w:rPr>
+          <w:rFonts w:cs="Arial" w:hint="cs"/>
+          <w:rtl/>
+        </w:rPr>
+        <w:t>ی</w:t>
+      </w:r>
+      <w:r>
+        <w:rPr>
+          <w:rFonts w:cs="Arial"/>
+          <w:rtl/>
+        </w:rPr>
+        <w:t xml:space="preserve"> کالا وجود داشته باشد</w:t>
+      </w:r>
+      <w:r>
+        <w:t>.</w:t>
+      </w:r>
+    </w:p>
+    <w:p>
+      <w:pPr>
+        <w:bidi/>
+      </w:pPr>
+      <w:r>
+        <w:rPr>
+          <w:rFonts w:cs="Arial" w:hint="cs"/>
+          <w:color w:val="FF0000"/>
+          <w:rtl/>
+        </w:rPr>
+        <w:t xml:space="preserve">و : </w:t>
+      </w:r>
+      <w:r>
+        <w:rPr>
+          <w:rFonts w:cs="Arial" w:hint="cs"/>
+          <w:rtl/>
+          <w:lang w:bidi="fa-IR"/>
+        </w:rPr>
+        <w:t>کالا</w:t>
+      </w:r>
+      <w:r>
+        <w:rPr>
+          <w:rFonts w:cs="Arial" w:hint="cs"/>
+          <w:rtl/>
+          <w:lang w:bidi="fa-IR"/>
+        </w:rPr>
+        <w:t xml:space="preserve"> با </w:t>
+      </w:r>
+      <w:r>
+        <w:rPr>
+          <w:rFonts w:cs="Arial"/>
+          <w:rtl/>
+        </w:rPr>
+        <w:t>عنوان "</w:t>
+      </w:r>
+      <w:r>
+        <w:rPr>
+          <w:rFonts w:cs="Arial" w:hint="cs"/>
+          <w:rtl/>
+        </w:rPr>
+        <w:t>شیر</w:t>
+      </w:r>
+      <w:r>
+        <w:rPr>
+          <w:rFonts w:cs="Arial" w:hint="cs"/>
+          <w:rtl/>
+        </w:rPr>
+        <w:t xml:space="preserve">کاله </w:t>
+      </w:r>
+      <w:r>
+        <w:rPr>
+          <w:rFonts w:cs="Arial"/>
+          <w:rtl/>
+        </w:rPr>
+        <w:t>"</w:t>
+      </w:r>
+      <w:r>
+        <w:rPr>
+          <w:rFonts w:cs="Arial" w:hint="cs"/>
+          <w:rtl/>
+        </w:rPr>
+        <w:t xml:space="preserve"> و قیمت "</w:t>
+      </w:r>
+      <w:r>
+        <w:rPr>
+          <w:rFonts w:cs="Arial" w:hint="cs"/>
+          <w:rtl/>
+        </w:rPr>
+        <w:t>4000</w:t>
+      </w:r>
+      <w:r>
+        <w:rPr>
+          <w:rFonts w:cs="Arial" w:hint="cs"/>
+          <w:rtl/>
+        </w:rPr>
+        <w:t xml:space="preserve">" و با </w:t>
+      </w:r>
+      <w:r>
+        <w:rPr>
+          <w:rFonts w:cs="Arial" w:hint="cs"/>
+          <w:rtl/>
+          <w:lang w:bidi="fa-IR"/>
+        </w:rPr>
+        <w:t xml:space="preserve">عنوان </w:t>
+      </w:r>
+      <w:r>
+        <w:rPr>
+          <w:rFonts w:cs="Arial" w:hint="cs"/>
+          <w:rtl/>
+        </w:rPr>
+        <w:t>دسته بندی " لبنیات" و کد "10</w:t>
+      </w:r>
+      <w:r>
+        <w:rPr>
+          <w:rFonts w:cs="Arial" w:hint="cs"/>
+          <w:rtl/>
+        </w:rPr>
+        <w:t>2</w:t>
+      </w:r>
+      <w:r>
+        <w:rPr>
+          <w:rFonts w:cs="Arial" w:hint="cs"/>
+          <w:rtl/>
+        </w:rPr>
+        <w:t xml:space="preserve">" </w:t>
+      </w:r>
+      <w:r>
+        <w:rPr>
+          <w:rFonts w:cs="Arial"/>
+          <w:rtl/>
+        </w:rPr>
+        <w:t>در فهرست کالا</w:t>
+      </w:r>
+      <w:r>
+        <w:rPr>
+          <w:rFonts w:cs="Arial" w:hint="cs"/>
+          <w:rtl/>
+        </w:rPr>
+        <w:t>ها</w:t>
+      </w:r>
+      <w:r>
+        <w:rPr>
+          <w:rFonts w:cs="Arial"/>
+          <w:rtl/>
+        </w:rPr>
+        <w:t xml:space="preserve"> وجود داشته باشد</w:t>
+      </w:r>
+      <w:r>
+        <w:t>.</w:t>
+      </w:r>
+    </w:p>
+    <w:p>
+      <w:pPr>
+        <w:bidi/>
+        <w:rPr>
+          <w:rFonts w:cs="Arial"/>
+        </w:rPr>
+      </w:pPr>
+      <w:r>
+        <w:rPr>
+          <w:rFonts w:cs="Arial" w:hint="eastAsia"/>
+          <w:color w:val="FF0000"/>
+          <w:rtl/>
+        </w:rPr>
+        <w:t>زمان</w:t>
+      </w:r>
+      <w:r>
+        <w:rPr>
+          <w:rFonts w:cs="Arial" w:hint="cs"/>
+          <w:color w:val="FF0000"/>
+          <w:rtl/>
+        </w:rPr>
+        <w:t>ی</w:t>
+      </w:r>
+      <w:r>
+        <w:rPr>
+          <w:rFonts w:cs="Arial"/>
+          <w:color w:val="FF0000"/>
+          <w:rtl/>
+        </w:rPr>
+        <w:t xml:space="preserve"> که:</w:t>
+      </w:r>
+      <w:r>
+        <w:rPr>
+          <w:rFonts w:cs="Arial" w:hint="cs"/>
+          <w:color w:val="FF0000"/>
+          <w:rtl/>
+        </w:rPr>
+        <w:t xml:space="preserve"> </w:t>
+      </w:r>
+      <w:r>
+        <w:rPr>
+          <w:rFonts w:cs="Arial" w:hint="cs"/>
+          <w:rtl/>
+          <w:lang w:bidi="fa-IR"/>
+        </w:rPr>
+        <w:t>کالا</w:t>
+      </w:r>
+      <w:r>
+        <w:rPr>
+          <w:rFonts w:cs="Arial" w:hint="cs"/>
+          <w:rtl/>
+          <w:lang w:bidi="fa-IR"/>
+        </w:rPr>
+        <w:t xml:space="preserve"> با </w:t>
+      </w:r>
+      <w:r>
+        <w:rPr>
+          <w:rFonts w:cs="Arial"/>
+          <w:rtl/>
+        </w:rPr>
+        <w:t>عنوان "</w:t>
+      </w:r>
+      <w:r>
+        <w:rPr>
+          <w:rFonts w:cs="Arial" w:hint="cs"/>
+          <w:rtl/>
+        </w:rPr>
+        <w:t>شیر</w:t>
+      </w:r>
+      <w:r>
+        <w:rPr>
+          <w:rFonts w:cs="Arial" w:hint="cs"/>
+          <w:rtl/>
+        </w:rPr>
+        <w:t xml:space="preserve">کاله </w:t>
+      </w:r>
+      <w:r>
+        <w:rPr>
+          <w:rFonts w:cs="Arial"/>
+          <w:rtl/>
+        </w:rPr>
+        <w:t>"</w:t>
+      </w:r>
+      <w:r>
+        <w:rPr>
+          <w:rFonts w:cs="Arial" w:hint="cs"/>
+          <w:rtl/>
+        </w:rPr>
+        <w:t xml:space="preserve"> و قیمت "4000" و با </w:t>
+      </w:r>
+      <w:r>
+        <w:rPr>
+          <w:rFonts w:cs="Arial" w:hint="cs"/>
+          <w:rtl/>
+          <w:lang w:bidi="fa-IR"/>
+        </w:rPr>
+        <w:t xml:space="preserve">عنوان </w:t>
+      </w:r>
+      <w:r>
+        <w:rPr>
+          <w:rFonts w:cs="Arial" w:hint="cs"/>
+          <w:rtl/>
+        </w:rPr>
+        <w:t>دسته بندی " لبنیات"</w:t>
+      </w:r>
+      <w:r>
+        <w:rPr>
+          <w:rFonts w:cs="Arial" w:hint="cs"/>
+          <w:rtl/>
+        </w:rPr>
+        <w:t xml:space="preserve"> </w:t>
+      </w:r>
+      <w:r>
+        <w:rPr>
+          <w:rFonts w:cs="Arial" w:hint="cs"/>
+          <w:rtl/>
+        </w:rPr>
+        <w:t xml:space="preserve">و کد "102" </w:t>
+      </w:r>
+      <w:r>
+        <w:rPr>
+          <w:rFonts w:cs="Arial"/>
+          <w:rtl/>
+        </w:rPr>
+        <w:t>در فهرست دسته بند</w:t>
+      </w:r>
+      <w:r>
+        <w:rPr>
+          <w:rFonts w:cs="Arial" w:hint="cs"/>
+          <w:rtl/>
+        </w:rPr>
+        <w:t>ی</w:t>
+      </w:r>
+      <w:r>
+        <w:rPr>
+          <w:rFonts w:cs="Arial"/>
+          <w:rtl/>
+        </w:rPr>
+        <w:t xml:space="preserve"> </w:t>
+      </w:r>
+      <w:r>
+        <w:rPr>
+          <w:rFonts w:cs="Arial" w:hint="cs"/>
+          <w:rtl/>
+        </w:rPr>
+        <w:t>اضافه می کنم</w:t>
+      </w:r>
+      <w:r>
+        <w:rPr>
+          <w:rFonts w:cs="Arial" w:hint="cs"/>
+          <w:rtl/>
+        </w:rPr>
+        <w:t>.</w:t>
+      </w:r>
+    </w:p>
+    <w:p>
+      <w:pPr>
+        <w:bidi/>
+        <w:rPr>
+          <w:rFonts w:cs="Arial"/>
+          <w:rtl/>
+        </w:rPr>
+      </w:pPr>
+      <w:r>
+        <w:rPr>
+          <w:rFonts w:cs="Arial" w:hint="eastAsia"/>
+          <w:color w:val="FF0000"/>
+          <w:rtl/>
+        </w:rPr>
+        <w:t>بناب</w:t>
+      </w:r>
+      <w:r>
+        <w:rPr>
+          <w:rFonts w:cs="Arial" w:hint="cs"/>
+          <w:color w:val="FF0000"/>
+          <w:rtl/>
+          <w:lang w:bidi="fa-IR"/>
+        </w:rPr>
+        <w:t>راین:</w:t>
+      </w:r>
+      <w:r>
+        <w:rPr>
+          <w:rFonts w:cs="Arial" w:hint="cs"/>
+          <w:color w:val="FF0000"/>
+          <w:rtl/>
+          <w:lang w:bidi="fa-IR"/>
+        </w:rPr>
+        <w:t xml:space="preserve"> </w:t>
+      </w:r>
+      <w:r>
+        <w:rPr>
+          <w:rFonts w:cs="Arial" w:hint="cs"/>
+          <w:rtl/>
+          <w:lang w:bidi="fa-IR"/>
+        </w:rPr>
+        <w:t xml:space="preserve">تنها یک </w:t>
+      </w:r>
+      <w:r>
+        <w:rPr>
+          <w:rFonts w:cs="Arial" w:hint="cs"/>
+          <w:rtl/>
+          <w:lang w:bidi="fa-IR"/>
+        </w:rPr>
+        <w:t>کالا</w:t>
+      </w:r>
+      <w:r>
+        <w:rPr>
+          <w:rFonts w:cs="Arial" w:hint="cs"/>
+          <w:rtl/>
+          <w:lang w:bidi="fa-IR"/>
+        </w:rPr>
+        <w:t xml:space="preserve"> با</w:t>
+      </w:r>
+      <w:r>
+        <w:rPr>
+          <w:rFonts w:cs="Arial"/>
+          <w:rtl/>
+        </w:rPr>
+        <w:t xml:space="preserve"> </w:t>
+      </w:r>
+      <w:r>
+        <w:rPr>
+          <w:rFonts w:cs="Arial"/>
+          <w:rtl/>
+        </w:rPr>
+        <w:t>عنوان "</w:t>
+      </w:r>
+      <w:r>
+        <w:rPr>
+          <w:rFonts w:cs="Arial" w:hint="cs"/>
+          <w:rtl/>
+        </w:rPr>
+        <w:t>شیر</w:t>
+      </w:r>
+      <w:r>
+        <w:rPr>
+          <w:rFonts w:cs="Arial" w:hint="cs"/>
+          <w:rtl/>
+        </w:rPr>
+        <w:t>کاله</w:t>
+      </w:r>
+      <w:r>
+        <w:rPr>
+          <w:rFonts w:cs="Arial"/>
+          <w:rtl/>
+        </w:rPr>
+        <w:t>"</w:t>
+      </w:r>
+      <w:r>
+        <w:rPr>
+          <w:rFonts w:cs="Arial"/>
+          <w:rtl/>
+        </w:rPr>
+        <w:t xml:space="preserve"> </w:t>
+      </w:r>
+      <w:r>
+        <w:rPr>
+          <w:rFonts w:cs="Arial" w:hint="cs"/>
+          <w:rtl/>
+        </w:rPr>
+        <w:t>در فهرست دسته بندی کالا با عنوان "لبنیات" باید وجود داشته باشد</w:t>
+      </w:r>
+    </w:p>
+    <w:p>
+      <w:pPr>
+        <w:bidi/>
+        <w:rPr>
+          <w:rFonts w:cs="Arial"/>
+        </w:rPr>
+      </w:pPr>
+      <w:r>
+        <w:rPr>
+          <w:rFonts w:cs="Arial" w:hint="cs"/>
+          <w:color w:val="FF0000"/>
+          <w:rtl/>
+        </w:rPr>
+        <w:t xml:space="preserve">و: </w:t>
+      </w:r>
+      <w:r>
+        <w:rPr>
+          <w:rFonts w:cs="Arial" w:hint="cs"/>
+          <w:rtl/>
+        </w:rPr>
+        <w:t xml:space="preserve">خطایی با عنوان " </w:t>
+      </w:r>
+      <w:r>
+        <w:rPr>
+          <w:rFonts w:cs="Arial"/>
+          <w:rtl/>
+        </w:rPr>
+        <w:t>عنوان</w:t>
+      </w:r>
+      <w:r>
+        <w:rPr>
+          <w:rFonts w:cs="Arial" w:hint="cs"/>
+          <w:rtl/>
+        </w:rPr>
+        <w:t xml:space="preserve"> </w:t>
+      </w:r>
+      <w:r>
+        <w:rPr>
+          <w:rFonts w:cs="Arial" w:hint="cs"/>
+          <w:rtl/>
+        </w:rPr>
+        <w:t xml:space="preserve">کالا اضافه شده به </w:t>
+      </w:r>
+      <w:r>
+        <w:rPr>
+          <w:rFonts w:cs="Arial" w:hint="cs"/>
+          <w:rtl/>
+        </w:rPr>
+        <w:t>فهرست دسته بندی کالا</w:t>
+      </w:r>
+      <w:r>
+        <w:rPr>
+          <w:rFonts w:cs="Arial" w:hint="cs"/>
+          <w:rtl/>
+        </w:rPr>
+        <w:t xml:space="preserve"> تکراری است" باید رخ دهد.</w:t>
+      </w:r>
+    </w:p>
+    <w:p>
+      <w:pPr>
+        <w:bidi/>
+        <w:rPr>
+          <w:rFonts w:cs="Arial"/>
+          <w:highlight w:val="darkGray"/>
+          <w:rtl/>
+        </w:rPr>
+      </w:pPr>
+    </w:p>
+    <w:p>
+      <w:pPr>
+        <w:bidi/>
+        <w:rPr>
+          <w:rFonts w:cs="Arial"/>
+          <w:color w:val="002060"/>
+          <w:rtl/>
+        </w:rPr>
+      </w:pPr>
+      <w:r>
+        <w:rPr>
+          <w:rFonts w:cs="Arial" w:hint="eastAsia"/>
+          <w:color w:val="002060"/>
+          <w:highlight w:val="darkGray"/>
+          <w:rtl/>
+        </w:rPr>
+        <w:t>حذف</w:t>
+      </w:r>
+      <w:r>
+        <w:rPr>
+          <w:rFonts w:cs="Arial"/>
+          <w:color w:val="002060"/>
+          <w:highlight w:val="darkGray"/>
+          <w:rtl/>
+        </w:rPr>
+        <w:t xml:space="preserve"> کالا</w:t>
+      </w:r>
+      <w:r>
+        <w:rPr>
+          <w:rFonts w:cs="Arial" w:hint="cs"/>
+          <w:color w:val="002060"/>
+          <w:highlight w:val="darkGray"/>
+          <w:rtl/>
+        </w:rPr>
+        <w:t>یی</w:t>
+      </w:r>
+      <w:r>
+        <w:rPr>
+          <w:rFonts w:cs="Arial"/>
+          <w:color w:val="002060"/>
+          <w:highlight w:val="darkGray"/>
+          <w:rtl/>
+        </w:rPr>
+        <w:t xml:space="preserve"> از دسته بند</w:t>
+      </w:r>
+      <w:r>
+        <w:rPr>
+          <w:rFonts w:cs="Arial" w:hint="cs"/>
+          <w:color w:val="002060"/>
+          <w:highlight w:val="darkGray"/>
+          <w:rtl/>
+        </w:rPr>
+        <w:t>ی</w:t>
+      </w:r>
+    </w:p>
+    <w:p>
+      <w:pPr>
+        <w:bidi/>
+        <w:rPr>
+          <w:rFonts w:cs="Arial"/>
+          <w:color w:val="FF0000"/>
+          <w:rtl/>
+        </w:rPr>
+      </w:pPr>
+      <w:r>
+        <w:rPr>
+          <w:rFonts w:hint="cs"/>
+          <w:color w:val="FF0000"/>
+          <w:rtl/>
+        </w:rPr>
+        <w:t>فرض می کنیم :</w:t>
+      </w:r>
+      <w:r>
+        <w:rPr>
+          <w:rFonts w:cs="Arial" w:hint="eastAsia"/>
+          <w:color w:val="FF0000"/>
+          <w:rtl/>
+        </w:rPr>
+        <w:t xml:space="preserve"> </w:t>
+      </w:r>
+      <w:r>
+        <w:rPr>
+          <w:rFonts w:cs="Arial"/>
+          <w:rtl/>
+        </w:rPr>
+        <w:t>دسته بند</w:t>
+      </w:r>
+      <w:r>
+        <w:rPr>
+          <w:rFonts w:cs="Arial" w:hint="cs"/>
+          <w:rtl/>
+        </w:rPr>
+        <w:t>ی</w:t>
+      </w:r>
+      <w:r>
+        <w:rPr>
+          <w:rFonts w:cs="Arial"/>
+          <w:rtl/>
+        </w:rPr>
+        <w:t xml:space="preserve"> با عنوان "لبن</w:t>
+      </w:r>
+      <w:r>
+        <w:rPr>
+          <w:rFonts w:cs="Arial" w:hint="cs"/>
+          <w:rtl/>
+        </w:rPr>
+        <w:t>ی</w:t>
+      </w:r>
+      <w:r>
+        <w:rPr>
+          <w:rFonts w:cs="Arial" w:hint="eastAsia"/>
+          <w:rtl/>
+        </w:rPr>
+        <w:t>ات</w:t>
+      </w:r>
+      <w:r>
+        <w:rPr>
+          <w:rFonts w:cs="Arial"/>
+          <w:rtl/>
+        </w:rPr>
+        <w:t>" در فهرست دسته بند</w:t>
+      </w:r>
+      <w:r>
+        <w:rPr>
+          <w:rFonts w:cs="Arial" w:hint="cs"/>
+          <w:rtl/>
+        </w:rPr>
+        <w:t>ی</w:t>
+      </w:r>
+      <w:r>
+        <w:rPr>
+          <w:rFonts w:cs="Arial"/>
+          <w:rtl/>
+        </w:rPr>
+        <w:t xml:space="preserve"> کالا وجود داشته باشد</w:t>
+      </w:r>
+      <w:r>
+        <w:t>.</w:t>
+      </w:r>
+    </w:p>
+    <w:p>
+      <w:pPr>
+        <w:bidi/>
+        <w:rPr>
+          <w:rtl/>
+        </w:rPr>
       </w:pPr>
       <w:r>
         <w:rPr>
@@ -4147,30 +5082,76 @@
       <w:r>
         <w:rPr>
           <w:rFonts w:cs="Arial" w:hint="cs"/>
-          <w:rtl/>
+          <w:color w:val="FF0000"/>
+          <w:rtl/>
+        </w:rPr>
+        <w:t xml:space="preserve">: </w:t>
+      </w:r>
+      <w:r>
+        <w:rPr>
+          <w:rFonts w:cs="Arial" w:hint="cs"/>
+          <w:rtl/>
+          <w:lang w:bidi="fa-IR"/>
         </w:rPr>
         <w:t>کالا</w:t>
       </w:r>
       <w:r>
         <w:rPr>
-          <w:rFonts w:cs="Arial"/>
-          <w:rtl/>
-        </w:rPr>
-        <w:t xml:space="preserve"> با</w:t>
-      </w:r>
-      <w:r>
-        <w:rPr>
-          <w:rFonts w:cs="Arial" w:hint="cs"/>
-          <w:rtl/>
-        </w:rPr>
-        <w:t xml:space="preserve">  کد"23"</w:t>
-      </w:r>
-      <w:r>
-        <w:rPr>
-          <w:rFonts w:cs="Arial"/>
-          <w:rtl/>
-        </w:rPr>
-        <w:t xml:space="preserve"> در فهرست دسته بند</w:t>
+          <w:rFonts w:cs="Arial" w:hint="cs"/>
+          <w:rtl/>
+          <w:lang w:bidi="fa-IR"/>
+        </w:rPr>
+        <w:t xml:space="preserve"> با </w:t>
+      </w:r>
+      <w:r>
+        <w:rPr>
+          <w:rFonts w:cs="Arial"/>
+          <w:rtl/>
+        </w:rPr>
+        <w:t>عنوان "</w:t>
+      </w:r>
+      <w:r>
+        <w:rPr>
+          <w:rFonts w:cs="Arial" w:hint="cs"/>
+          <w:rtl/>
+        </w:rPr>
+        <w:t xml:space="preserve">شیرکاله </w:t>
+      </w:r>
+      <w:r>
+        <w:rPr>
+          <w:rFonts w:cs="Arial"/>
+          <w:rtl/>
+        </w:rPr>
+        <w:t>"</w:t>
+      </w:r>
+      <w:r>
+        <w:rPr>
+          <w:rFonts w:cs="Arial" w:hint="cs"/>
+          <w:rtl/>
+        </w:rPr>
+        <w:t xml:space="preserve"> و قیمت "3500" و با </w:t>
+      </w:r>
+      <w:r>
+        <w:rPr>
+          <w:rFonts w:cs="Arial" w:hint="cs"/>
+          <w:rtl/>
+          <w:lang w:bidi="fa-IR"/>
+        </w:rPr>
+        <w:t xml:space="preserve">عنوان </w:t>
+      </w:r>
+      <w:r>
+        <w:rPr>
+          <w:rFonts w:cs="Arial" w:hint="cs"/>
+          <w:rtl/>
+        </w:rPr>
+        <w:t xml:space="preserve">دسته بندی " لبنیات" و کد "101" </w:t>
+      </w:r>
+      <w:r>
+        <w:rPr>
+          <w:rFonts w:cs="Arial"/>
+          <w:rtl/>
+        </w:rPr>
+        <w:t>در فهرست دسته بند</w:t>
       </w:r>
       <w:r>
         <w:rPr>
@@ -4193,35 +5174,129 @@
     <w:p>
       <w:pPr>
         <w:bidi/>
-      </w:pPr>
-      <w:r>
-        <w:rPr>
-          <w:rFonts w:cs="Arial" w:hint="eastAsia"/>
-          <w:color w:val="FF0000"/>
-          <w:rtl/>
-        </w:rPr>
-        <w:t>زمان</w:t>
-      </w:r>
-      <w:r>
-        <w:rPr>
-          <w:rFonts w:cs="Arial" w:hint="cs"/>
-          <w:color w:val="FF0000"/>
-          <w:rtl/>
-        </w:rPr>
-        <w:t>ی</w:t>
-      </w:r>
-      <w:r>
-        <w:rPr>
-          <w:rFonts w:cs="Arial"/>
-          <w:color w:val="FF0000"/>
-          <w:rtl/>
-        </w:rPr>
-        <w:t xml:space="preserve"> که:</w:t>
-      </w:r>
-      <w:r>
-        <w:rPr>
-          <w:rFonts w:cs="Arial" w:hint="cs"/>
-          <w:color w:val="FF0000"/>
+        <w:rPr>
+          <w:rtl/>
+        </w:rPr>
+      </w:pPr>
+      <w:r>
+        <w:rPr>
+          <w:rFonts w:hint="cs"/>
+          <w:color w:val="FF0000"/>
+          <w:rtl/>
+        </w:rPr>
+        <w:t xml:space="preserve">زمانی که </w:t>
+      </w:r>
+      <w:r>
+        <w:rPr>
+          <w:rFonts w:hint="cs"/>
+          <w:color w:val="FF0000"/>
+          <w:rtl/>
+        </w:rPr>
+        <w:t xml:space="preserve">: </w:t>
+      </w:r>
+      <w:r>
+        <w:rPr>
+          <w:rFonts w:cs="Arial" w:hint="cs"/>
+          <w:rtl/>
+          <w:lang w:bidi="fa-IR"/>
+        </w:rPr>
+        <w:t>کالا</w:t>
+      </w:r>
+      <w:r>
+        <w:rPr>
+          <w:rFonts w:cs="Arial" w:hint="cs"/>
+          <w:rtl/>
+          <w:lang w:bidi="fa-IR"/>
+        </w:rPr>
+        <w:t xml:space="preserve"> با </w:t>
+      </w:r>
+      <w:r>
+        <w:rPr>
+          <w:rFonts w:cs="Arial"/>
+          <w:rtl/>
+        </w:rPr>
+        <w:t>عنوان "</w:t>
+      </w:r>
+      <w:r>
+        <w:rPr>
+          <w:rFonts w:cs="Arial" w:hint="cs"/>
+          <w:rtl/>
+        </w:rPr>
+        <w:t xml:space="preserve">شیرکاله </w:t>
+      </w:r>
+      <w:r>
+        <w:rPr>
+          <w:rFonts w:cs="Arial"/>
+          <w:rtl/>
+        </w:rPr>
+        <w:t>"</w:t>
+      </w:r>
+      <w:r>
+        <w:rPr>
+          <w:rFonts w:cs="Arial" w:hint="cs"/>
+          <w:rtl/>
+        </w:rPr>
+        <w:t xml:space="preserve"> و قیمت "3500" و با </w:t>
+      </w:r>
+      <w:r>
+        <w:rPr>
+          <w:rFonts w:cs="Arial" w:hint="cs"/>
+          <w:rtl/>
+          <w:lang w:bidi="fa-IR"/>
+        </w:rPr>
+        <w:t xml:space="preserve">عنوان </w:t>
+      </w:r>
+      <w:r>
+        <w:rPr>
+          <w:rFonts w:cs="Arial" w:hint="cs"/>
+          <w:rtl/>
+        </w:rPr>
+        <w:t xml:space="preserve">دسته بندی " لبنیات" و کد "101" </w:t>
+      </w:r>
+      <w:r>
+        <w:rPr>
+          <w:rFonts w:cs="Arial"/>
+          <w:rtl/>
+        </w:rPr>
+        <w:t>در فهرست دسته بند</w:t>
+      </w:r>
+      <w:r>
+        <w:rPr>
+          <w:rFonts w:cs="Arial" w:hint="cs"/>
+          <w:rtl/>
+        </w:rPr>
+        <w:t>ی</w:t>
+      </w:r>
+      <w:r>
+        <w:rPr>
+          <w:rFonts w:cs="Arial"/>
+          <w:rtl/>
+        </w:rPr>
+        <w:t xml:space="preserve"> کالا </w:t>
+      </w:r>
+      <w:r>
+        <w:rPr>
+          <w:rFonts w:hint="cs"/>
+          <w:rtl/>
+        </w:rPr>
+        <w:t>را حذف می کنم.</w:t>
+      </w:r>
+    </w:p>
+    <w:p>
+      <w:pPr>
+        <w:bidi/>
+      </w:pPr>
+      <w:r>
+        <w:rPr>
+          <w:rFonts w:hint="cs"/>
+          <w:color w:val="FF0000"/>
+          <w:rtl/>
+        </w:rPr>
+        <w:t>بنابراین :</w:t>
+      </w:r>
+      <w:r>
+        <w:rPr>
+          <w:rFonts w:cs="Arial"/>
           <w:rtl/>
         </w:rPr>
         <w:t xml:space="preserve"> </w:t>
@@ -4230,472 +5305,81 @@
         <w:rPr>
           <w:rFonts w:cs="Arial" w:hint="cs"/>
           <w:rtl/>
+          <w:lang w:bidi="fa-IR"/>
         </w:rPr>
         <w:t>کالا</w:t>
       </w:r>
       <w:r>
         <w:rPr>
-          <w:rFonts w:cs="Arial"/>
-          <w:rtl/>
+          <w:rFonts w:cs="Arial" w:hint="cs"/>
+          <w:rtl/>
+          <w:lang w:bidi="fa-IR"/>
         </w:rPr>
         <w:t xml:space="preserve"> با </w:t>
       </w:r>
       <w:r>
         <w:rPr>
-          <w:rFonts w:cs="Arial" w:hint="cs"/>
-          <w:rtl/>
-        </w:rPr>
-        <w:t>کد "23"</w:t>
-      </w:r>
-      <w:r>
-        <w:rPr>
-          <w:rFonts w:cs="Arial"/>
-          <w:rtl/>
-        </w:rPr>
-        <w:t xml:space="preserve"> در فهرست </w:t>
-      </w:r>
-      <w:r>
-        <w:rPr>
-          <w:rFonts w:cs="Arial" w:hint="cs"/>
-          <w:rtl/>
-        </w:rPr>
-        <w:t>کالاها را به فهرست دسته بندی کالا با عنوان "لبنیات" اضافه می کنم.</w:t>
-      </w:r>
-    </w:p>
-    <w:p>
-      <w:pPr>
-        <w:bidi/>
-        <w:rPr>
-          <w:rFonts w:cs="Arial"/>
-          <w:rtl/>
-        </w:rPr>
-      </w:pPr>
-      <w:r>
-        <w:rPr>
-          <w:rFonts w:cs="Arial" w:hint="eastAsia"/>
-          <w:color w:val="FF0000"/>
-          <w:rtl/>
-        </w:rPr>
-        <w:t>بناب</w:t>
-      </w:r>
-      <w:r>
-        <w:rPr>
-          <w:rFonts w:cs="Arial" w:hint="cs"/>
-          <w:color w:val="FF0000"/>
+          <w:rFonts w:cs="Arial"/>
+          <w:rtl/>
+        </w:rPr>
+        <w:t>عنوان "</w:t>
+      </w:r>
+      <w:r>
+        <w:rPr>
+          <w:rFonts w:cs="Arial" w:hint="cs"/>
+          <w:rtl/>
+        </w:rPr>
+        <w:t xml:space="preserve">شیرکاله </w:t>
+      </w:r>
+      <w:r>
+        <w:rPr>
+          <w:rFonts w:cs="Arial"/>
+          <w:rtl/>
+        </w:rPr>
+        <w:t>"</w:t>
+      </w:r>
+      <w:r>
+        <w:rPr>
+          <w:rFonts w:cs="Arial" w:hint="cs"/>
+          <w:rtl/>
+        </w:rPr>
+        <w:t xml:space="preserve"> و قیمت "3500" و با </w:t>
+      </w:r>
+      <w:r>
+        <w:rPr>
+          <w:rFonts w:cs="Arial" w:hint="cs"/>
           <w:rtl/>
           <w:lang w:bidi="fa-IR"/>
         </w:rPr>
-        <w:t>راین:</w:t>
-      </w:r>
-      <w:r>
-        <w:rPr>
-          <w:rFonts w:cs="Arial" w:hint="cs"/>
-          <w:color w:val="FF0000"/>
-          <w:rtl/>
-          <w:lang w:bidi="fa-IR"/>
-        </w:rPr>
-        <w:t xml:space="preserve"> </w:t>
-      </w:r>
-      <w:r>
-        <w:rPr>
-          <w:rFonts w:cs="Arial" w:hint="cs"/>
-          <w:rtl/>
-          <w:lang w:bidi="fa-IR"/>
-        </w:rPr>
-        <w:t xml:space="preserve">تنها یک </w:t>
-      </w:r>
-      <w:r>
-        <w:rPr>
-          <w:rFonts w:cs="Arial" w:hint="cs"/>
-          <w:rtl/>
-          <w:lang w:bidi="fa-IR"/>
-        </w:rPr>
-        <w:t>کالا</w:t>
-      </w:r>
-      <w:r>
-        <w:rPr>
-          <w:rFonts w:cs="Arial" w:hint="cs"/>
-          <w:rtl/>
-          <w:lang w:bidi="fa-IR"/>
-        </w:rPr>
-        <w:t xml:space="preserve"> با</w:t>
-      </w:r>
-      <w:r>
-        <w:rPr>
-          <w:rFonts w:cs="Arial"/>
-          <w:rtl/>
-        </w:rPr>
-        <w:t xml:space="preserve"> </w:t>
-      </w:r>
-      <w:r>
-        <w:rPr>
-          <w:rFonts w:cs="Arial" w:hint="cs"/>
-          <w:rtl/>
-        </w:rPr>
-        <w:t>کد "23"</w:t>
-      </w:r>
-      <w:r>
-        <w:rPr>
-          <w:rFonts w:cs="Arial"/>
-          <w:rtl/>
-        </w:rPr>
-        <w:t xml:space="preserve"> در فهرست </w:t>
-      </w:r>
-      <w:r>
-        <w:rPr>
-          <w:rFonts w:cs="Arial" w:hint="cs"/>
-          <w:rtl/>
-        </w:rPr>
-        <w:t>کالاها در فهرست دسته بندی کالا با عنوان "لبنیات" باید وجود داشته باشد</w:t>
-      </w:r>
-    </w:p>
-    <w:p>
-      <w:pPr>
-        <w:bidi/>
-        <w:rPr>
-          <w:rFonts w:cs="Arial"/>
-        </w:rPr>
-      </w:pPr>
-      <w:r>
-        <w:rPr>
-          <w:rFonts w:cs="Arial" w:hint="cs"/>
-          <w:color w:val="FF0000"/>
-          <w:rtl/>
-        </w:rPr>
-        <w:t xml:space="preserve">و: </w:t>
-      </w:r>
-      <w:r>
-        <w:rPr>
-          <w:rFonts w:cs="Arial" w:hint="cs"/>
-          <w:rtl/>
-        </w:rPr>
-        <w:t xml:space="preserve">خطایی با عنوان " کد کالا اضافه شده به </w:t>
-      </w:r>
-      <w:r>
-        <w:rPr>
-          <w:rFonts w:cs="Arial" w:hint="cs"/>
-          <w:rtl/>
-        </w:rPr>
-        <w:t>فهرست دسته بندی کالا</w:t>
-      </w:r>
-      <w:r>
-        <w:rPr>
-          <w:rFonts w:cs="Arial" w:hint="cs"/>
-          <w:rtl/>
-        </w:rPr>
-        <w:t xml:space="preserve"> تکراری است" باید رخ دهد.</w:t>
-      </w:r>
-    </w:p>
-    <w:p>
-      <w:pPr>
-        <w:bidi/>
-        <w:rPr>
-          <w:rFonts w:cs="Arial"/>
-          <w:highlight w:val="darkGray"/>
-          <w:rtl/>
-        </w:rPr>
-      </w:pPr>
-    </w:p>
-    <w:p>
-      <w:pPr>
-        <w:bidi/>
-        <w:rPr>
-          <w:rFonts w:cs="Arial"/>
-          <w:color w:val="002060"/>
-          <w:rtl/>
-        </w:rPr>
-      </w:pPr>
-      <w:r>
-        <w:rPr>
-          <w:rFonts w:cs="Arial" w:hint="eastAsia"/>
-          <w:color w:val="002060"/>
-          <w:highlight w:val="darkGray"/>
-          <w:rtl/>
-        </w:rPr>
-        <w:t>حذف</w:t>
-      </w:r>
-      <w:r>
-        <w:rPr>
-          <w:rFonts w:cs="Arial"/>
-          <w:color w:val="002060"/>
-          <w:highlight w:val="darkGray"/>
-          <w:rtl/>
-        </w:rPr>
-        <w:t xml:space="preserve"> کالا</w:t>
-      </w:r>
-      <w:r>
-        <w:rPr>
-          <w:rFonts w:cs="Arial" w:hint="cs"/>
-          <w:color w:val="002060"/>
-          <w:highlight w:val="darkGray"/>
-          <w:rtl/>
-        </w:rPr>
-        <w:t>یی</w:t>
-      </w:r>
-      <w:r>
-        <w:rPr>
-          <w:rFonts w:cs="Arial"/>
-          <w:color w:val="002060"/>
-          <w:highlight w:val="darkGray"/>
-          <w:rtl/>
-        </w:rPr>
-        <w:t xml:space="preserve"> از دسته بند</w:t>
-      </w:r>
-      <w:r>
-        <w:rPr>
-          <w:rFonts w:cs="Arial" w:hint="cs"/>
-          <w:color w:val="002060"/>
-          <w:highlight w:val="darkGray"/>
-          <w:rtl/>
-        </w:rPr>
-        <w:t>ی</w:t>
-      </w:r>
-    </w:p>
-    <w:p>
-      <w:pPr>
-        <w:bidi/>
-        <w:rPr>
-          <w:rFonts w:cs="Arial"/>
-          <w:color w:val="FF0000"/>
-          <w:rtl/>
-        </w:rPr>
-      </w:pPr>
-      <w:r>
-        <w:rPr>
-          <w:rFonts w:hint="cs"/>
-          <w:color w:val="FF0000"/>
-          <w:rtl/>
-        </w:rPr>
-        <w:t>فرض می کنیم :</w:t>
-      </w:r>
-      <w:r>
-        <w:rPr>
-          <w:rFonts w:cs="Arial" w:hint="eastAsia"/>
-          <w:color w:val="FF0000"/>
-          <w:rtl/>
-        </w:rPr>
-        <w:t xml:space="preserve"> </w:t>
-      </w:r>
-      <w:r>
-        <w:rPr>
-          <w:rFonts w:cs="Arial"/>
-          <w:rtl/>
-        </w:rPr>
-        <w:t>دسته بند</w:t>
-      </w:r>
-      <w:r>
-        <w:rPr>
-          <w:rFonts w:cs="Arial" w:hint="cs"/>
-          <w:rtl/>
-        </w:rPr>
-        <w:t>ی</w:t>
-      </w:r>
-      <w:r>
-        <w:rPr>
-          <w:rFonts w:cs="Arial"/>
-          <w:rtl/>
-        </w:rPr>
-        <w:t xml:space="preserve"> با عنوان "لبن</w:t>
-      </w:r>
-      <w:r>
-        <w:rPr>
-          <w:rFonts w:cs="Arial" w:hint="cs"/>
-          <w:rtl/>
-        </w:rPr>
-        <w:t>ی</w:t>
-      </w:r>
-      <w:r>
-        <w:rPr>
-          <w:rFonts w:cs="Arial" w:hint="eastAsia"/>
-          <w:rtl/>
-        </w:rPr>
-        <w:t>ات</w:t>
-      </w:r>
-      <w:r>
-        <w:rPr>
-          <w:rFonts w:cs="Arial"/>
-          <w:rtl/>
-        </w:rPr>
-        <w:t>" در فهرست دسته بند</w:t>
-      </w:r>
-      <w:r>
-        <w:rPr>
-          <w:rFonts w:cs="Arial" w:hint="cs"/>
-          <w:rtl/>
-        </w:rPr>
-        <w:t>ی</w:t>
-      </w:r>
-      <w:r>
-        <w:rPr>
-          <w:rFonts w:cs="Arial"/>
-          <w:rtl/>
-        </w:rPr>
-        <w:t xml:space="preserve"> کالا وجود داشته باشد</w:t>
-      </w:r>
-      <w:r>
-        <w:t>.</w:t>
-      </w:r>
-    </w:p>
-    <w:p>
-      <w:pPr>
-        <w:bidi/>
-        <w:rPr>
-          <w:rtl/>
-        </w:rPr>
-      </w:pPr>
-      <w:r>
-        <w:rPr>
-          <w:rFonts w:cs="Arial" w:hint="cs"/>
-          <w:color w:val="FF0000"/>
-          <w:rtl/>
-        </w:rPr>
-        <w:t>و :</w:t>
-      </w:r>
-      <w:r>
-        <w:rPr>
-          <w:rFonts w:cs="Arial" w:hint="cs"/>
-          <w:color w:val="FF0000"/>
-          <w:rtl/>
-        </w:rPr>
-        <w:t xml:space="preserve"> </w:t>
-      </w:r>
-      <w:r>
-        <w:rPr>
-          <w:rFonts w:cs="Arial"/>
-          <w:rtl/>
-        </w:rPr>
-        <w:t xml:space="preserve"> </w:t>
-      </w:r>
-      <w:r>
-        <w:rPr>
-          <w:rFonts w:cs="Arial" w:hint="cs"/>
-          <w:rtl/>
-        </w:rPr>
-        <w:t>کالا</w:t>
-      </w:r>
-      <w:r>
-        <w:rPr>
-          <w:rFonts w:cs="Arial"/>
-          <w:rtl/>
-        </w:rPr>
-        <w:t xml:space="preserve"> با</w:t>
-      </w:r>
-      <w:r>
-        <w:rPr>
-          <w:rFonts w:cs="Arial" w:hint="cs"/>
-          <w:rtl/>
-        </w:rPr>
-        <w:t xml:space="preserve">  کد"23"</w:t>
-      </w:r>
-      <w:r>
-        <w:rPr>
-          <w:rFonts w:cs="Arial"/>
-          <w:rtl/>
-        </w:rPr>
-        <w:t xml:space="preserve"> در فهرست دسته بند</w:t>
-      </w:r>
-      <w:r>
-        <w:rPr>
-          <w:rFonts w:cs="Arial" w:hint="cs"/>
-          <w:rtl/>
-        </w:rPr>
-        <w:t>ی</w:t>
-      </w:r>
-      <w:r>
-        <w:rPr>
-          <w:rFonts w:cs="Arial"/>
-          <w:rtl/>
-        </w:rPr>
-        <w:t xml:space="preserve"> کالا وجود داشته باشد</w:t>
-      </w:r>
-      <w:r>
-        <w:t>.</w:t>
-      </w:r>
-    </w:p>
-    <w:p>
-      <w:pPr>
-        <w:bidi/>
-        <w:rPr>
-          <w:color w:val="FF0000"/>
-          <w:rtl/>
-        </w:rPr>
-      </w:pPr>
-      <w:r>
-        <w:rPr>
-          <w:rFonts w:hint="cs"/>
-          <w:color w:val="FF0000"/>
-          <w:rtl/>
-        </w:rPr>
-        <w:t xml:space="preserve">زمانی که : </w:t>
-      </w:r>
-      <w:r>
-        <w:rPr>
-          <w:rFonts w:hint="cs"/>
-          <w:rtl/>
-        </w:rPr>
-        <w:t>کالا</w:t>
-      </w:r>
-      <w:r>
-        <w:rPr>
-          <w:rFonts w:hint="cs"/>
-          <w:rtl/>
-        </w:rPr>
-        <w:t xml:space="preserve">  با کد "23" در فهرست دسته بندی کالا با عنوان "لبنیات" </w:t>
-      </w:r>
-      <w:r>
-        <w:rPr>
-          <w:rFonts w:hint="cs"/>
-          <w:rtl/>
-        </w:rPr>
-        <w:t>را حذف می کنم.</w:t>
-      </w:r>
-    </w:p>
-    <w:p>
-      <w:pPr>
-        <w:bidi/>
-      </w:pPr>
-      <w:r>
-        <w:rPr>
-          <w:rFonts w:hint="cs"/>
-          <w:color w:val="FF0000"/>
-          <w:rtl/>
-        </w:rPr>
-        <w:t>بنابراین :</w:t>
-      </w:r>
-      <w:r>
-        <w:rPr>
-          <w:rFonts w:cs="Arial"/>
-          <w:rtl/>
-        </w:rPr>
-        <w:t xml:space="preserve"> </w:t>
-      </w:r>
-      <w:r>
-        <w:rPr>
-          <w:rFonts w:hint="cs"/>
-          <w:rtl/>
-        </w:rPr>
-        <w:t>کالا</w:t>
-      </w:r>
-      <w:r>
-        <w:rPr>
-          <w:rFonts w:hint="cs"/>
-          <w:rtl/>
-        </w:rPr>
-        <w:t xml:space="preserve"> با کد "</w:t>
-      </w:r>
-      <w:r>
-        <w:rPr>
-          <w:rFonts w:hint="cs"/>
-          <w:rtl/>
-        </w:rPr>
-        <w:t>23</w:t>
-      </w:r>
-      <w:r>
-        <w:rPr>
-          <w:rFonts w:hint="cs"/>
-          <w:rtl/>
-        </w:rPr>
-        <w:t xml:space="preserve">" در فهرست دسته بندی کالا با عنوان "لبنیات" </w:t>
+        <w:t xml:space="preserve">عنوان </w:t>
+      </w:r>
+      <w:r>
+        <w:rPr>
+          <w:rFonts w:cs="Arial" w:hint="cs"/>
+          <w:rtl/>
+        </w:rPr>
+        <w:t xml:space="preserve">دسته بندی " لبنیات" و کد "101" </w:t>
+      </w:r>
+      <w:r>
+        <w:rPr>
+          <w:rFonts w:cs="Arial"/>
+          <w:rtl/>
+        </w:rPr>
+        <w:t>در فهرست دسته بند</w:t>
+      </w:r>
+      <w:r>
+        <w:rPr>
+          <w:rFonts w:cs="Arial" w:hint="cs"/>
+          <w:rtl/>
+        </w:rPr>
+        <w:t>ی</w:t>
+      </w:r>
+      <w:r>
+        <w:rPr>
+          <w:rFonts w:cs="Arial"/>
+          <w:rtl/>
+        </w:rPr>
+        <w:t xml:space="preserve"> کالا </w:t>
       </w:r>
       <w:r>
         <w:rPr>
@@ -4843,13 +5527,11 @@
     <w:p>
       <w:pPr>
         <w:bidi/>
-        <w:jc w:val="center"/>
         <w:rPr>
           <w:rFonts w:cs="Arial"/>
           <w:sz w:val="28"/>
           <w:szCs w:val="28"/>
           <w:highlight w:val="darkGray"/>
-          <w:rtl/>
         </w:rPr>
       </w:pPr>
     </w:p>
@@ -4862,7 +5544,6 @@
           <w:sz w:val="28"/>
           <w:szCs w:val="28"/>
           <w:highlight w:val="darkGray"/>
-          <w:rtl/>
         </w:rPr>
       </w:pPr>
     </w:p>
@@ -4870,19 +5551,18 @@
       <w:pPr>
         <w:bidi/>
         <w:jc w:val="center"/>
-        <w:rPr>
-          <w:rFonts w:cs="Arial"/>
+      </w:pPr>
+      <w:r>
+        <w:rPr>
+          <w:rFonts w:cs="Arial" w:hint="eastAsia"/>
           <w:sz w:val="28"/>
           <w:szCs w:val="28"/>
           <w:highlight w:val="darkGray"/>
           <w:rtl/>
         </w:rPr>
-      </w:pPr>
-    </w:p>
-    <w:p>
-      <w:pPr>
-        <w:bidi/>
-        <w:jc w:val="center"/>
+        <w:t>من</w:t>
+      </w:r>
+      <w:r>
         <w:rPr>
           <w:rFonts w:cs="Arial"/>
           <w:sz w:val="28"/>
@@ -4890,8 +5570,2947 @@
           <w:highlight w:val="darkGray"/>
           <w:rtl/>
         </w:rPr>
-      </w:pPr>
-    </w:p>
+        <w:t xml:space="preserve"> به عنوان فروشنده م</w:t>
+      </w:r>
+      <w:r>
+        <w:rPr>
+          <w:rFonts w:cs="Arial" w:hint="cs"/>
+          <w:sz w:val="28"/>
+          <w:szCs w:val="28"/>
+          <w:highlight w:val="darkGray"/>
+          <w:rtl/>
+        </w:rPr>
+        <w:t>ی</w:t>
+      </w:r>
+      <w:r>
+        <w:rPr>
+          <w:rFonts w:cs="Arial" w:hint="eastAsia"/>
+          <w:sz w:val="28"/>
+          <w:szCs w:val="28"/>
+          <w:highlight w:val="darkGray"/>
+          <w:rtl/>
+        </w:rPr>
+        <w:t>خواهم</w:t>
+      </w:r>
+      <w:r>
+        <w:rPr>
+          <w:rFonts w:cs="Arial"/>
+          <w:sz w:val="28"/>
+          <w:szCs w:val="28"/>
+          <w:highlight w:val="darkGray"/>
+          <w:rtl/>
+        </w:rPr>
+        <w:t xml:space="preserve"> کالا را مد</w:t>
+      </w:r>
+      <w:r>
+        <w:rPr>
+          <w:rFonts w:cs="Arial" w:hint="cs"/>
+          <w:sz w:val="28"/>
+          <w:szCs w:val="28"/>
+          <w:highlight w:val="darkGray"/>
+          <w:rtl/>
+        </w:rPr>
+        <w:t>ی</w:t>
+      </w:r>
+      <w:r>
+        <w:rPr>
+          <w:rFonts w:cs="Arial" w:hint="eastAsia"/>
+          <w:sz w:val="28"/>
+          <w:szCs w:val="28"/>
+          <w:highlight w:val="darkGray"/>
+          <w:rtl/>
+        </w:rPr>
+        <w:t>ر</w:t>
+      </w:r>
+      <w:r>
+        <w:rPr>
+          <w:rFonts w:cs="Arial" w:hint="cs"/>
+          <w:sz w:val="28"/>
+          <w:szCs w:val="28"/>
+          <w:highlight w:val="darkGray"/>
+          <w:rtl/>
+        </w:rPr>
+        <w:t>ی</w:t>
+      </w:r>
+      <w:r>
+        <w:rPr>
+          <w:rFonts w:cs="Arial" w:hint="eastAsia"/>
+          <w:sz w:val="28"/>
+          <w:szCs w:val="28"/>
+          <w:highlight w:val="darkGray"/>
+          <w:rtl/>
+        </w:rPr>
+        <w:t>ت</w:t>
+      </w:r>
+      <w:r>
+        <w:rPr>
+          <w:rFonts w:cs="Arial"/>
+          <w:sz w:val="28"/>
+          <w:szCs w:val="28"/>
+          <w:highlight w:val="darkGray"/>
+          <w:rtl/>
+        </w:rPr>
+        <w:t xml:space="preserve"> کنم تا بتوانم کالا</w:t>
+      </w:r>
+      <w:r>
+        <w:rPr>
+          <w:rFonts w:cs="Arial" w:hint="cs"/>
+          <w:sz w:val="28"/>
+          <w:szCs w:val="28"/>
+          <w:highlight w:val="darkGray"/>
+          <w:rtl/>
+        </w:rPr>
+        <w:t>های خود</w:t>
+      </w:r>
+      <w:r>
+        <w:rPr>
+          <w:rFonts w:cs="Arial"/>
+          <w:sz w:val="28"/>
+          <w:szCs w:val="28"/>
+          <w:highlight w:val="darkGray"/>
+          <w:rtl/>
+        </w:rPr>
+        <w:t xml:space="preserve"> را </w:t>
+      </w:r>
+      <w:r>
+        <w:rPr>
+          <w:rFonts w:cs="Arial" w:hint="cs"/>
+          <w:sz w:val="28"/>
+          <w:szCs w:val="28"/>
+          <w:highlight w:val="darkGray"/>
+          <w:rtl/>
+        </w:rPr>
+        <w:t>مدیریت</w:t>
+      </w:r>
+      <w:r>
+        <w:rPr>
+          <w:rFonts w:cs="Arial"/>
+          <w:sz w:val="28"/>
+          <w:szCs w:val="28"/>
+          <w:highlight w:val="darkGray"/>
+          <w:rtl/>
+        </w:rPr>
+        <w:t xml:space="preserve"> کنم</w:t>
+      </w:r>
+    </w:p>
+    <w:p>
+      <w:pPr>
+        <w:bidi/>
+        <w:jc w:val="center"/>
+        <w:rPr>
+          <w:sz w:val="28"/>
+          <w:szCs w:val="28"/>
+        </w:rPr>
+      </w:pPr>
+    </w:p>
+    <w:p>
+      <w:pPr>
+        <w:bidi/>
+        <w:rPr>
+          <w:rFonts w:cs="Arial"/>
+          <w:color w:val="002060"/>
+        </w:rPr>
+      </w:pPr>
+      <w:r>
+        <w:rPr>
+          <w:rFonts w:cs="Arial" w:hint="eastAsia"/>
+          <w:color w:val="002060"/>
+          <w:highlight w:val="darkGray"/>
+          <w:rtl/>
+        </w:rPr>
+        <w:t>تعر</w:t>
+      </w:r>
+      <w:r>
+        <w:rPr>
+          <w:rFonts w:cs="Arial" w:hint="cs"/>
+          <w:color w:val="002060"/>
+          <w:highlight w:val="darkGray"/>
+          <w:rtl/>
+        </w:rPr>
+        <w:t>ی</w:t>
+      </w:r>
+      <w:r>
+        <w:rPr>
+          <w:rFonts w:cs="Arial" w:hint="eastAsia"/>
+          <w:color w:val="002060"/>
+          <w:highlight w:val="darkGray"/>
+          <w:rtl/>
+        </w:rPr>
+        <w:t>ف</w:t>
+      </w:r>
+      <w:r>
+        <w:rPr>
+          <w:rFonts w:cs="Arial"/>
+          <w:color w:val="002060"/>
+          <w:highlight w:val="darkGray"/>
+          <w:rtl/>
+        </w:rPr>
+        <w:t xml:space="preserve"> کالا</w:t>
+      </w:r>
+    </w:p>
+    <w:p>
+      <w:pPr>
+        <w:bidi/>
+        <w:rPr>
+          <w:rFonts w:cs="Arial"/>
+          <w:color w:val="002060"/>
+          <w:rtl/>
+        </w:rPr>
+      </w:pPr>
+      <w:r>
+        <w:rPr>
+          <w:color w:val="002060"/>
+          <w:highlight w:val="darkGray"/>
+        </w:rPr>
+        <w:t>--</w:t>
+      </w:r>
+      <w:r>
+        <w:rPr>
+          <w:rFonts w:cs="Arial"/>
+          <w:color w:val="002060"/>
+          <w:highlight w:val="darkGray"/>
+          <w:rtl/>
+        </w:rPr>
+        <w:t>تعر</w:t>
+      </w:r>
+      <w:r>
+        <w:rPr>
+          <w:rFonts w:cs="Arial" w:hint="cs"/>
+          <w:color w:val="002060"/>
+          <w:highlight w:val="darkGray"/>
+          <w:rtl/>
+        </w:rPr>
+        <w:t>ی</w:t>
+      </w:r>
+      <w:r>
+        <w:rPr>
+          <w:rFonts w:cs="Arial" w:hint="eastAsia"/>
+          <w:color w:val="002060"/>
+          <w:highlight w:val="darkGray"/>
+          <w:rtl/>
+        </w:rPr>
+        <w:t>ف</w:t>
+      </w:r>
+      <w:r>
+        <w:rPr>
+          <w:rFonts w:cs="Arial"/>
+          <w:color w:val="002060"/>
+          <w:highlight w:val="darkGray"/>
+          <w:rtl/>
+        </w:rPr>
+        <w:t xml:space="preserve"> کالا</w:t>
+      </w:r>
+    </w:p>
+    <w:p>
+      <w:pPr>
+        <w:bidi/>
+      </w:pPr>
+      <w:r>
+        <w:rPr>
+          <w:rFonts w:cs="Arial" w:hint="eastAsia"/>
+          <w:color w:val="FF0000"/>
+          <w:rtl/>
+        </w:rPr>
+        <w:t>فرض</w:t>
+      </w:r>
+      <w:r>
+        <w:rPr>
+          <w:rFonts w:cs="Arial"/>
+          <w:color w:val="FF0000"/>
+          <w:rtl/>
+        </w:rPr>
+        <w:t xml:space="preserve"> م</w:t>
+      </w:r>
+      <w:r>
+        <w:rPr>
+          <w:rFonts w:cs="Arial" w:hint="cs"/>
+          <w:color w:val="FF0000"/>
+          <w:rtl/>
+        </w:rPr>
+        <w:t>ی</w:t>
+      </w:r>
+      <w:r>
+        <w:rPr>
+          <w:rFonts w:cs="Arial" w:hint="eastAsia"/>
+          <w:color w:val="FF0000"/>
+          <w:rtl/>
+        </w:rPr>
+        <w:t>کن</w:t>
+      </w:r>
+      <w:r>
+        <w:rPr>
+          <w:rFonts w:cs="Arial" w:hint="cs"/>
+          <w:color w:val="FF0000"/>
+          <w:rtl/>
+        </w:rPr>
+        <w:t>ی</w:t>
+      </w:r>
+      <w:r>
+        <w:rPr>
+          <w:rFonts w:cs="Arial" w:hint="eastAsia"/>
+          <w:color w:val="FF0000"/>
+          <w:rtl/>
+        </w:rPr>
+        <w:t>م</w:t>
+      </w:r>
+      <w:r>
+        <w:rPr>
+          <w:rFonts w:cs="Arial"/>
+          <w:color w:val="FF0000"/>
+          <w:rtl/>
+        </w:rPr>
+        <w:t xml:space="preserve"> : </w:t>
+      </w:r>
+      <w:r>
+        <w:rPr>
+          <w:rFonts w:cs="Arial"/>
+          <w:rtl/>
+        </w:rPr>
+        <w:t>ه</w:t>
+      </w:r>
+      <w:r>
+        <w:rPr>
+          <w:rFonts w:cs="Arial" w:hint="cs"/>
+          <w:rtl/>
+        </w:rPr>
+        <w:t>ی</w:t>
+      </w:r>
+      <w:r>
+        <w:rPr>
+          <w:rFonts w:cs="Arial" w:hint="eastAsia"/>
+          <w:rtl/>
+        </w:rPr>
+        <w:t>چ</w:t>
+      </w:r>
+      <w:r>
+        <w:rPr>
+          <w:rFonts w:cs="Arial"/>
+          <w:rtl/>
+        </w:rPr>
+        <w:t xml:space="preserve"> </w:t>
+      </w:r>
+      <w:r>
+        <w:rPr>
+          <w:rFonts w:cs="Arial" w:hint="cs"/>
+          <w:rtl/>
+        </w:rPr>
+        <w:t>کالایی</w:t>
+      </w:r>
+      <w:r>
+        <w:rPr>
+          <w:rFonts w:cs="Arial"/>
+          <w:rtl/>
+        </w:rPr>
+        <w:t xml:space="preserve"> در فهرست کالا وجود ندارد</w:t>
+      </w:r>
+      <w:r>
+        <w:t>.</w:t>
+      </w:r>
+    </w:p>
+    <w:p>
+      <w:pPr>
+        <w:bidi/>
+        <w:rPr>
+          <w:rFonts w:hint="cs"/>
+          <w:rtl/>
+          <w:lang w:bidi="fa-IR"/>
+        </w:rPr>
+      </w:pPr>
+      <w:r>
+        <w:rPr>
+          <w:rFonts w:hint="cs"/>
+          <w:rtl/>
+          <w:lang w:bidi="fa-IR"/>
+        </w:rPr>
+        <w:t>و: دسته بندی با عنوان " لبنیات" در  فهرست دسته بندی کالاها وجود دارد.</w:t>
+      </w:r>
+    </w:p>
+    <w:p>
+      <w:pPr>
+        <w:bidi/>
+        <w:rPr>
+          <w:rFonts w:cs="Arial"/>
+          <w:color w:val="FF0000"/>
+        </w:rPr>
+      </w:pPr>
+      <w:r>
+        <w:rPr>
+          <w:rFonts w:cs="Arial" w:hint="eastAsia"/>
+          <w:color w:val="FF0000"/>
+          <w:rtl/>
+        </w:rPr>
+        <w:t>زمان</w:t>
+      </w:r>
+      <w:r>
+        <w:rPr>
+          <w:rFonts w:cs="Arial" w:hint="cs"/>
+          <w:color w:val="FF0000"/>
+          <w:rtl/>
+        </w:rPr>
+        <w:t>ی</w:t>
+      </w:r>
+      <w:r>
+        <w:rPr>
+          <w:rFonts w:cs="Arial"/>
+          <w:color w:val="FF0000"/>
+          <w:rtl/>
+        </w:rPr>
+        <w:t xml:space="preserve"> که :</w:t>
+      </w:r>
+      <w:r>
+        <w:rPr>
+          <w:rFonts w:cs="Arial"/>
+          <w:color w:val="FF0000"/>
+        </w:rPr>
+        <w:t xml:space="preserve"> </w:t>
+      </w:r>
+      <w:r>
+        <w:rPr>
+          <w:rFonts w:cs="Arial"/>
+          <w:color w:val="FF0000"/>
+          <w:rtl/>
+        </w:rPr>
+        <w:t xml:space="preserve"> </w:t>
+      </w:r>
+      <w:r>
+        <w:rPr>
+          <w:rFonts w:cs="Arial" w:hint="cs"/>
+          <w:rtl/>
+        </w:rPr>
+        <w:t>کالا</w:t>
+      </w:r>
+      <w:r>
+        <w:rPr>
+          <w:rFonts w:cs="Arial"/>
+          <w:rtl/>
+        </w:rPr>
+        <w:t xml:space="preserve"> با عنوان "</w:t>
+      </w:r>
+      <w:r>
+        <w:rPr>
+          <w:rFonts w:cs="Arial" w:hint="cs"/>
+          <w:rtl/>
+        </w:rPr>
+        <w:t>شیر</w:t>
+      </w:r>
+      <w:r>
+        <w:rPr>
+          <w:rFonts w:cs="Arial" w:hint="cs"/>
+          <w:rtl/>
+        </w:rPr>
+        <w:t xml:space="preserve"> کاله </w:t>
+      </w:r>
+      <w:r>
+        <w:rPr>
+          <w:rFonts w:cs="Arial"/>
+          <w:rtl/>
+        </w:rPr>
+        <w:t>"</w:t>
+      </w:r>
+      <w:r>
+        <w:rPr>
+          <w:rFonts w:cs="Arial" w:hint="cs"/>
+          <w:rtl/>
+        </w:rPr>
+        <w:t xml:space="preserve"> و قیمت "3500" و با </w:t>
+      </w:r>
+      <w:r>
+        <w:rPr>
+          <w:rFonts w:cs="Arial" w:hint="cs"/>
+          <w:rtl/>
+          <w:lang w:bidi="fa-IR"/>
+        </w:rPr>
+        <w:t xml:space="preserve">عنوان </w:t>
+      </w:r>
+      <w:r>
+        <w:rPr>
+          <w:rFonts w:cs="Arial" w:hint="cs"/>
+          <w:rtl/>
+        </w:rPr>
+        <w:t xml:space="preserve">دسته بندی " لبنیات" </w:t>
+      </w:r>
+      <w:r>
+        <w:rPr>
+          <w:rFonts w:cs="Arial" w:hint="cs"/>
+          <w:rtl/>
+        </w:rPr>
+        <w:t xml:space="preserve">و کد "101" </w:t>
+      </w:r>
+      <w:r>
+        <w:rPr>
+          <w:rFonts w:cs="Arial"/>
+          <w:rtl/>
+        </w:rPr>
+        <w:t>تعر</w:t>
+      </w:r>
+      <w:r>
+        <w:rPr>
+          <w:rFonts w:cs="Arial" w:hint="cs"/>
+          <w:rtl/>
+        </w:rPr>
+        <w:t>ی</w:t>
+      </w:r>
+      <w:r>
+        <w:rPr>
+          <w:rFonts w:cs="Arial" w:hint="eastAsia"/>
+          <w:rtl/>
+        </w:rPr>
+        <w:t>ف</w:t>
+      </w:r>
+      <w:r>
+        <w:rPr>
+          <w:rFonts w:cs="Arial"/>
+          <w:rtl/>
+        </w:rPr>
+        <w:t xml:space="preserve"> م</w:t>
+      </w:r>
+      <w:r>
+        <w:rPr>
+          <w:rFonts w:cs="Arial" w:hint="cs"/>
+          <w:rtl/>
+        </w:rPr>
+        <w:t>ی</w:t>
+      </w:r>
+      <w:r>
+        <w:rPr>
+          <w:rFonts w:cs="Arial"/>
+          <w:rtl/>
+        </w:rPr>
+        <w:t xml:space="preserve"> کنم</w:t>
+      </w:r>
+      <w:r>
+        <w:t xml:space="preserve"> </w:t>
+      </w:r>
+    </w:p>
+    <w:p>
+      <w:pPr>
+        <w:bidi/>
+        <w:rPr>
+          <w:rFonts w:cs="Arial"/>
+          <w:rtl/>
+        </w:rPr>
+      </w:pPr>
+      <w:r>
+        <w:rPr>
+          <w:rFonts w:cs="Arial" w:hint="eastAsia"/>
+          <w:color w:val="FF0000"/>
+          <w:rtl/>
+        </w:rPr>
+        <w:t>بنابرا</w:t>
+      </w:r>
+      <w:r>
+        <w:rPr>
+          <w:rFonts w:cs="Arial" w:hint="cs"/>
+          <w:color w:val="FF0000"/>
+          <w:rtl/>
+        </w:rPr>
+        <w:t>ی</w:t>
+      </w:r>
+      <w:r>
+        <w:rPr>
+          <w:rFonts w:cs="Arial" w:hint="eastAsia"/>
+          <w:color w:val="FF0000"/>
+          <w:rtl/>
+        </w:rPr>
+        <w:t>ن</w:t>
+      </w:r>
+      <w:r>
+        <w:rPr>
+          <w:rFonts w:cs="Arial"/>
+          <w:color w:val="FF0000"/>
+          <w:rtl/>
+        </w:rPr>
+        <w:t xml:space="preserve"> : </w:t>
+      </w:r>
+      <w:r>
+        <w:rPr>
+          <w:rFonts w:cs="Arial" w:hint="cs"/>
+          <w:rtl/>
+        </w:rPr>
+        <w:t>کالا با</w:t>
+      </w:r>
+      <w:r>
+        <w:rPr>
+          <w:rFonts w:cs="Arial" w:hint="cs"/>
+          <w:rtl/>
+        </w:rPr>
+        <w:t xml:space="preserve"> عنوان</w:t>
+      </w:r>
+      <w:r>
+        <w:rPr>
+          <w:rFonts w:cs="Arial" w:hint="cs"/>
+          <w:rtl/>
+        </w:rPr>
+        <w:t xml:space="preserve"> </w:t>
+      </w:r>
+      <w:r>
+        <w:rPr>
+          <w:rFonts w:cs="Arial"/>
+          <w:rtl/>
+        </w:rPr>
+        <w:t>"</w:t>
+      </w:r>
+      <w:r>
+        <w:rPr>
+          <w:rFonts w:cs="Arial" w:hint="cs"/>
+          <w:rtl/>
+        </w:rPr>
+        <w:t>شیر</w:t>
+      </w:r>
+      <w:r>
+        <w:rPr>
+          <w:rFonts w:cs="Arial" w:hint="cs"/>
+          <w:rtl/>
+        </w:rPr>
+        <w:t xml:space="preserve">کاله </w:t>
+      </w:r>
+      <w:r>
+        <w:rPr>
+          <w:rFonts w:cs="Arial"/>
+          <w:rtl/>
+        </w:rPr>
+        <w:t>"</w:t>
+      </w:r>
+      <w:r>
+        <w:rPr>
+          <w:rFonts w:cs="Arial" w:hint="cs"/>
+          <w:rtl/>
+        </w:rPr>
+        <w:t xml:space="preserve"> و قیمت "3500" و با دسته بندی " لبنیات" باید در فهرست کالاها وجود داشته باشد.</w:t>
+      </w:r>
+    </w:p>
+    <w:p>
+      <w:pPr>
+        <w:bidi/>
+        <w:rPr>
+          <w:color w:val="1F3864" w:themeColor="accent1" w:themeShade="80"/>
+          <w:rtl/>
+        </w:rPr>
+      </w:pPr>
+    </w:p>
+    <w:p>
+      <w:pPr>
+        <w:bidi/>
+        <w:rPr>
+          <w:rFonts w:cs="Arial"/>
+          <w:color w:val="002060"/>
+          <w:rtl/>
+        </w:rPr>
+      </w:pPr>
+      <w:r>
+        <w:rPr>
+          <w:rFonts w:cs="Arial" w:hint="cs"/>
+          <w:color w:val="002060"/>
+          <w:highlight w:val="darkGray"/>
+          <w:rtl/>
+        </w:rPr>
+        <w:t>--</w:t>
+      </w:r>
+      <w:r>
+        <w:rPr>
+          <w:rFonts w:cs="Arial"/>
+          <w:color w:val="002060"/>
+          <w:highlight w:val="darkGray"/>
+          <w:rtl/>
+        </w:rPr>
+        <w:t>تعر</w:t>
+      </w:r>
+      <w:r>
+        <w:rPr>
+          <w:rFonts w:cs="Arial" w:hint="cs"/>
+          <w:color w:val="002060"/>
+          <w:highlight w:val="darkGray"/>
+          <w:rtl/>
+        </w:rPr>
+        <w:t>ی</w:t>
+      </w:r>
+      <w:r>
+        <w:rPr>
+          <w:rFonts w:cs="Arial" w:hint="eastAsia"/>
+          <w:color w:val="002060"/>
+          <w:highlight w:val="darkGray"/>
+          <w:rtl/>
+        </w:rPr>
+        <w:t>ف</w:t>
+      </w:r>
+      <w:r>
+        <w:rPr>
+          <w:rFonts w:cs="Arial"/>
+          <w:color w:val="002060"/>
+          <w:highlight w:val="darkGray"/>
+          <w:rtl/>
+        </w:rPr>
+        <w:t xml:space="preserve"> کالا با </w:t>
+      </w:r>
+      <w:r>
+        <w:rPr>
+          <w:rFonts w:cs="Arial"/>
+          <w:color w:val="002060"/>
+          <w:highlight w:val="darkGray"/>
+          <w:rtl/>
+        </w:rPr>
+        <w:t xml:space="preserve">کد </w:t>
+      </w:r>
+      <w:r>
+        <w:rPr>
+          <w:rFonts w:cs="Arial" w:hint="cs"/>
+          <w:color w:val="002060"/>
+          <w:highlight w:val="darkGray"/>
+          <w:rtl/>
+        </w:rPr>
+        <w:t>تکراری</w:t>
+      </w:r>
+    </w:p>
+    <w:p>
+      <w:pPr>
+        <w:bidi/>
+        <w:rPr>
+          <w:rFonts w:hint="cs"/>
+          <w:rtl/>
+          <w:lang w:bidi="fa-IR"/>
+        </w:rPr>
+      </w:pPr>
+      <w:r>
+        <w:rPr>
+          <w:rFonts w:cs="Arial" w:hint="eastAsia"/>
+          <w:color w:val="FF0000"/>
+          <w:rtl/>
+        </w:rPr>
+        <w:t>فرض</w:t>
+      </w:r>
+      <w:r>
+        <w:rPr>
+          <w:rFonts w:cs="Arial"/>
+          <w:color w:val="FF0000"/>
+          <w:rtl/>
+        </w:rPr>
+        <w:t xml:space="preserve"> م</w:t>
+      </w:r>
+      <w:r>
+        <w:rPr>
+          <w:rFonts w:cs="Arial" w:hint="cs"/>
+          <w:color w:val="FF0000"/>
+          <w:rtl/>
+        </w:rPr>
+        <w:t>ی</w:t>
+      </w:r>
+      <w:r>
+        <w:rPr>
+          <w:rFonts w:cs="Arial" w:hint="eastAsia"/>
+          <w:color w:val="FF0000"/>
+          <w:rtl/>
+        </w:rPr>
+        <w:t>کن</w:t>
+      </w:r>
+      <w:r>
+        <w:rPr>
+          <w:rFonts w:cs="Arial" w:hint="cs"/>
+          <w:color w:val="FF0000"/>
+          <w:rtl/>
+        </w:rPr>
+        <w:t>ی</w:t>
+      </w:r>
+      <w:r>
+        <w:rPr>
+          <w:rFonts w:cs="Arial" w:hint="eastAsia"/>
+          <w:color w:val="FF0000"/>
+          <w:rtl/>
+        </w:rPr>
+        <w:t>م</w:t>
+      </w:r>
+      <w:r>
+        <w:rPr>
+          <w:rFonts w:cs="Arial"/>
+          <w:color w:val="FF0000"/>
+          <w:rtl/>
+        </w:rPr>
+        <w:t xml:space="preserve"> :</w:t>
+      </w:r>
+      <w:r>
+        <w:rPr>
+          <w:rFonts w:cs="Arial" w:hint="cs"/>
+          <w:color w:val="FF0000"/>
+          <w:rtl/>
+        </w:rPr>
+        <w:t xml:space="preserve"> </w:t>
+      </w:r>
+      <w:r>
+        <w:rPr>
+          <w:rFonts w:hint="cs"/>
+          <w:rtl/>
+          <w:lang w:bidi="fa-IR"/>
+        </w:rPr>
+        <w:t>دسته بندی با عنوان " لبنیات" در  فهرست دسته بندی کالاها وجود دارد.</w:t>
+      </w:r>
+    </w:p>
+    <w:p>
+      <w:pPr>
+        <w:bidi/>
+        <w:rPr>
+          <w:rFonts w:cs="Arial"/>
+          <w:color w:val="FF0000"/>
+        </w:rPr>
+      </w:pPr>
+      <w:r>
+        <w:rPr>
+          <w:rFonts w:cs="Arial" w:hint="cs"/>
+          <w:color w:val="FF0000"/>
+          <w:rtl/>
+        </w:rPr>
+        <w:t xml:space="preserve">و: </w:t>
+      </w:r>
+      <w:r>
+        <w:rPr>
+          <w:rFonts w:cs="Arial" w:hint="cs"/>
+          <w:rtl/>
+        </w:rPr>
+        <w:t xml:space="preserve">کالا با عنوان </w:t>
+      </w:r>
+      <w:r>
+        <w:rPr>
+          <w:rFonts w:cs="Arial"/>
+          <w:rtl/>
+        </w:rPr>
+        <w:t>"</w:t>
+      </w:r>
+      <w:r>
+        <w:rPr>
+          <w:rFonts w:cs="Arial" w:hint="cs"/>
+          <w:rtl/>
+        </w:rPr>
+        <w:t>شیر</w:t>
+      </w:r>
+      <w:r>
+        <w:rPr>
+          <w:rFonts w:cs="Arial" w:hint="cs"/>
+          <w:rtl/>
+        </w:rPr>
+        <w:t xml:space="preserve"> کاله</w:t>
+      </w:r>
+      <w:r>
+        <w:rPr>
+          <w:rFonts w:cs="Arial"/>
+          <w:rtl/>
+        </w:rPr>
+        <w:t>"</w:t>
+      </w:r>
+      <w:r>
+        <w:rPr>
+          <w:rFonts w:cs="Arial" w:hint="cs"/>
+          <w:rtl/>
+        </w:rPr>
+        <w:t xml:space="preserve"> و قیمت "3500" و با دسته بندی " لبنیات</w:t>
+      </w:r>
+      <w:r>
+        <w:rPr>
+          <w:rFonts w:cs="Arial" w:hint="cs"/>
+          <w:rtl/>
+        </w:rPr>
+        <w:t xml:space="preserve"> </w:t>
+      </w:r>
+      <w:r>
+        <w:rPr>
+          <w:rFonts w:cs="Arial" w:hint="cs"/>
+          <w:rtl/>
+        </w:rPr>
+        <w:t xml:space="preserve">و </w:t>
+      </w:r>
+      <w:r>
+        <w:rPr>
+          <w:rFonts w:cs="Arial" w:hint="cs"/>
+          <w:rtl/>
+        </w:rPr>
+        <w:t>کد "101" در فهرست کالاها وجود داشته باشد.</w:t>
+      </w:r>
+    </w:p>
+    <w:p>
+      <w:pPr>
+        <w:bidi/>
+        <w:rPr>
+          <w:rFonts w:cs="Arial"/>
+          <w:color w:val="FF0000"/>
+        </w:rPr>
+      </w:pPr>
+      <w:r>
+        <w:rPr>
+          <w:rFonts w:cs="Arial" w:hint="eastAsia"/>
+          <w:color w:val="FF0000"/>
+          <w:rtl/>
+        </w:rPr>
+        <w:t>زمان</w:t>
+      </w:r>
+      <w:r>
+        <w:rPr>
+          <w:rFonts w:cs="Arial" w:hint="cs"/>
+          <w:color w:val="FF0000"/>
+          <w:rtl/>
+        </w:rPr>
+        <w:t>ی</w:t>
+      </w:r>
+      <w:r>
+        <w:rPr>
+          <w:rFonts w:cs="Arial"/>
+          <w:color w:val="FF0000"/>
+          <w:rtl/>
+        </w:rPr>
+        <w:t xml:space="preserve"> که :</w:t>
+      </w:r>
+      <w:r>
+        <w:rPr>
+          <w:rFonts w:cs="Arial"/>
+          <w:color w:val="FF0000"/>
+        </w:rPr>
+        <w:t xml:space="preserve"> </w:t>
+      </w:r>
+      <w:r>
+        <w:rPr>
+          <w:rFonts w:cs="Arial"/>
+          <w:color w:val="FF0000"/>
+          <w:rtl/>
+        </w:rPr>
+        <w:t xml:space="preserve"> </w:t>
+      </w:r>
+      <w:r>
+        <w:rPr>
+          <w:rFonts w:cs="Arial" w:hint="cs"/>
+          <w:rtl/>
+        </w:rPr>
+        <w:t>کالا</w:t>
+      </w:r>
+      <w:r>
+        <w:rPr>
+          <w:rFonts w:cs="Arial"/>
+          <w:rtl/>
+        </w:rPr>
+        <w:t xml:space="preserve"> با عنوان "</w:t>
+      </w:r>
+      <w:r>
+        <w:rPr>
+          <w:rFonts w:cs="Arial" w:hint="cs"/>
+          <w:rtl/>
+        </w:rPr>
+        <w:t>ماست</w:t>
+      </w:r>
+      <w:r>
+        <w:rPr>
+          <w:rFonts w:cs="Arial" w:hint="cs"/>
+          <w:rtl/>
+        </w:rPr>
+        <w:t xml:space="preserve"> کاله</w:t>
+      </w:r>
+      <w:r>
+        <w:rPr>
+          <w:rFonts w:cs="Arial"/>
+          <w:rtl/>
+        </w:rPr>
+        <w:t>"</w:t>
+      </w:r>
+      <w:r>
+        <w:rPr>
+          <w:rFonts w:cs="Arial" w:hint="cs"/>
+          <w:rtl/>
+        </w:rPr>
+        <w:t xml:space="preserve"> و قیمت "</w:t>
+      </w:r>
+      <w:r>
+        <w:rPr>
+          <w:rFonts w:cs="Arial" w:hint="cs"/>
+          <w:rtl/>
+        </w:rPr>
+        <w:t>5000</w:t>
+      </w:r>
+      <w:r>
+        <w:rPr>
+          <w:rFonts w:cs="Arial" w:hint="cs"/>
+          <w:rtl/>
+        </w:rPr>
+        <w:t xml:space="preserve">" و با </w:t>
+      </w:r>
+      <w:r>
+        <w:rPr>
+          <w:rFonts w:cs="Arial" w:hint="cs"/>
+          <w:rtl/>
+          <w:lang w:bidi="fa-IR"/>
+        </w:rPr>
+        <w:t xml:space="preserve">عنوان </w:t>
+      </w:r>
+      <w:r>
+        <w:rPr>
+          <w:rFonts w:cs="Arial" w:hint="cs"/>
+          <w:rtl/>
+        </w:rPr>
+        <w:t xml:space="preserve">دسته بندی " لبنیات" و کد "101" </w:t>
+      </w:r>
+      <w:r>
+        <w:rPr>
+          <w:rFonts w:cs="Arial"/>
+          <w:rtl/>
+        </w:rPr>
+        <w:t>تعر</w:t>
+      </w:r>
+      <w:r>
+        <w:rPr>
+          <w:rFonts w:cs="Arial" w:hint="cs"/>
+          <w:rtl/>
+        </w:rPr>
+        <w:t>ی</w:t>
+      </w:r>
+      <w:r>
+        <w:rPr>
+          <w:rFonts w:cs="Arial" w:hint="eastAsia"/>
+          <w:rtl/>
+        </w:rPr>
+        <w:t>ف</w:t>
+      </w:r>
+      <w:r>
+        <w:rPr>
+          <w:rFonts w:cs="Arial"/>
+          <w:rtl/>
+        </w:rPr>
+        <w:t xml:space="preserve"> م</w:t>
+      </w:r>
+      <w:r>
+        <w:rPr>
+          <w:rFonts w:cs="Arial" w:hint="cs"/>
+          <w:rtl/>
+        </w:rPr>
+        <w:t>ی</w:t>
+      </w:r>
+      <w:r>
+        <w:rPr>
+          <w:rFonts w:cs="Arial"/>
+          <w:rtl/>
+        </w:rPr>
+        <w:t xml:space="preserve"> کنم</w:t>
+      </w:r>
+      <w:r>
+        <w:rPr>
+          <w:rFonts w:cs="Arial" w:hint="cs"/>
+          <w:rtl/>
+        </w:rPr>
+        <w:t>.</w:t>
+      </w:r>
+      <w:r>
+        <w:t xml:space="preserve"> </w:t>
+      </w:r>
+    </w:p>
+    <w:p>
+      <w:pPr>
+        <w:bidi/>
+        <w:rPr>
+          <w:rFonts w:cs="Arial"/>
+          <w:rtl/>
+        </w:rPr>
+      </w:pPr>
+      <w:r>
+        <w:rPr>
+          <w:rFonts w:cs="Arial"/>
+          <w:color w:val="FF0000"/>
+          <w:rtl/>
+        </w:rPr>
+        <w:t xml:space="preserve"> </w:t>
+      </w:r>
+      <w:r>
+        <w:rPr>
+          <w:rFonts w:cs="Arial" w:hint="eastAsia"/>
+          <w:color w:val="FF0000"/>
+          <w:rtl/>
+        </w:rPr>
+        <w:t>بناب</w:t>
+      </w:r>
+      <w:r>
+        <w:rPr>
+          <w:rFonts w:cs="Arial" w:hint="cs"/>
+          <w:color w:val="FF0000"/>
+          <w:rtl/>
+          <w:lang w:bidi="fa-IR"/>
+        </w:rPr>
+        <w:t>راین:</w:t>
+      </w:r>
+      <w:r>
+        <w:rPr>
+          <w:rFonts w:cs="Arial" w:hint="cs"/>
+          <w:color w:val="FF0000"/>
+          <w:rtl/>
+          <w:lang w:bidi="fa-IR"/>
+        </w:rPr>
+        <w:t xml:space="preserve"> </w:t>
+      </w:r>
+      <w:r>
+        <w:rPr>
+          <w:rFonts w:cs="Arial" w:hint="cs"/>
+          <w:rtl/>
+          <w:lang w:bidi="fa-IR"/>
+        </w:rPr>
+        <w:t xml:space="preserve">تنها یک </w:t>
+      </w:r>
+      <w:r>
+        <w:rPr>
+          <w:rFonts w:cs="Arial" w:hint="cs"/>
+          <w:rtl/>
+          <w:lang w:bidi="fa-IR"/>
+        </w:rPr>
+        <w:t>کالا</w:t>
+      </w:r>
+      <w:r>
+        <w:rPr>
+          <w:rFonts w:cs="Arial" w:hint="cs"/>
+          <w:rtl/>
+          <w:lang w:bidi="fa-IR"/>
+        </w:rPr>
+        <w:t xml:space="preserve"> با</w:t>
+      </w:r>
+      <w:r>
+        <w:rPr>
+          <w:rFonts w:cs="Arial"/>
+          <w:rtl/>
+        </w:rPr>
+        <w:t xml:space="preserve"> </w:t>
+      </w:r>
+      <w:r>
+        <w:rPr>
+          <w:rFonts w:cs="Arial" w:hint="cs"/>
+          <w:rtl/>
+        </w:rPr>
+        <w:t>کد "</w:t>
+      </w:r>
+      <w:r>
+        <w:rPr>
+          <w:rFonts w:cs="Arial" w:hint="cs"/>
+          <w:rtl/>
+        </w:rPr>
+        <w:t>101</w:t>
+      </w:r>
+      <w:r>
+        <w:rPr>
+          <w:rFonts w:cs="Arial" w:hint="cs"/>
+          <w:rtl/>
+        </w:rPr>
+        <w:t>"</w:t>
+      </w:r>
+      <w:r>
+        <w:rPr>
+          <w:rFonts w:cs="Arial"/>
+          <w:rtl/>
+        </w:rPr>
+        <w:t xml:space="preserve"> در فهرست </w:t>
+      </w:r>
+      <w:r>
+        <w:rPr>
+          <w:rFonts w:cs="Arial" w:hint="cs"/>
+          <w:rtl/>
+        </w:rPr>
+        <w:t>کالاها باید وجود داشته باشد</w:t>
+      </w:r>
+      <w:r>
+        <w:rPr>
+          <w:rFonts w:cs="Arial" w:hint="cs"/>
+          <w:rtl/>
+        </w:rPr>
+        <w:t>.</w:t>
+      </w:r>
+    </w:p>
+    <w:p>
+      <w:pPr>
+        <w:bidi/>
+        <w:rPr>
+          <w:rFonts w:cs="Arial"/>
+        </w:rPr>
+      </w:pPr>
+      <w:r>
+        <w:rPr>
+          <w:rFonts w:cs="Arial" w:hint="cs"/>
+          <w:color w:val="FF0000"/>
+          <w:rtl/>
+        </w:rPr>
+        <w:t xml:space="preserve">و: </w:t>
+      </w:r>
+      <w:r>
+        <w:rPr>
+          <w:rFonts w:cs="Arial" w:hint="cs"/>
+          <w:rtl/>
+        </w:rPr>
+        <w:t>خطایی با عنوان " کد کالا اضافه شده به فهرست کالا</w:t>
+      </w:r>
+      <w:r>
+        <w:rPr>
+          <w:rFonts w:cs="Arial" w:hint="cs"/>
+          <w:rtl/>
+        </w:rPr>
+        <w:t xml:space="preserve">ها </w:t>
+      </w:r>
+      <w:r>
+        <w:rPr>
+          <w:rFonts w:cs="Arial" w:hint="cs"/>
+          <w:rtl/>
+        </w:rPr>
+        <w:t>تکراری است" باید رخ دهد.</w:t>
+      </w:r>
+    </w:p>
+    <w:p>
+      <w:pPr>
+        <w:bidi/>
+        <w:rPr>
+          <w:rFonts w:cs="Arial"/>
+          <w:rtl/>
+        </w:rPr>
+      </w:pPr>
+    </w:p>
+    <w:p>
+      <w:pPr>
+        <w:bidi/>
+        <w:rPr>
+          <w:rFonts w:cs="Arial"/>
+          <w:color w:val="002060"/>
+          <w:rtl/>
+        </w:rPr>
+      </w:pPr>
+      <w:r>
+        <w:rPr>
+          <w:rFonts w:cs="Arial" w:hint="eastAsia"/>
+          <w:color w:val="002060"/>
+          <w:highlight w:val="darkGray"/>
+          <w:rtl/>
+        </w:rPr>
+        <w:t>و</w:t>
+      </w:r>
+      <w:r>
+        <w:rPr>
+          <w:rFonts w:cs="Arial" w:hint="cs"/>
+          <w:color w:val="002060"/>
+          <w:highlight w:val="darkGray"/>
+          <w:rtl/>
+        </w:rPr>
+        <w:t>ی</w:t>
+      </w:r>
+      <w:r>
+        <w:rPr>
+          <w:rFonts w:cs="Arial" w:hint="eastAsia"/>
+          <w:color w:val="002060"/>
+          <w:highlight w:val="darkGray"/>
+          <w:rtl/>
+        </w:rPr>
+        <w:t>را</w:t>
+      </w:r>
+      <w:r>
+        <w:rPr>
+          <w:rFonts w:cs="Arial" w:hint="cs"/>
+          <w:color w:val="002060"/>
+          <w:highlight w:val="darkGray"/>
+          <w:rtl/>
+        </w:rPr>
+        <w:t>ی</w:t>
+      </w:r>
+      <w:r>
+        <w:rPr>
+          <w:rFonts w:cs="Arial" w:hint="eastAsia"/>
+          <w:color w:val="002060"/>
+          <w:highlight w:val="darkGray"/>
+          <w:rtl/>
+        </w:rPr>
+        <w:t>ش</w:t>
+      </w:r>
+      <w:r>
+        <w:rPr>
+          <w:rFonts w:cs="Arial"/>
+          <w:color w:val="002060"/>
+          <w:highlight w:val="darkGray"/>
+          <w:rtl/>
+        </w:rPr>
+        <w:t xml:space="preserve"> کالا</w:t>
+      </w:r>
+    </w:p>
+    <w:p>
+      <w:pPr>
+        <w:bidi/>
+        <w:rPr>
+          <w:rFonts w:cs="Arial"/>
+          <w:color w:val="002060"/>
+          <w:rtl/>
+        </w:rPr>
+      </w:pPr>
+      <w:r>
+        <w:rPr>
+          <w:rFonts w:hint="cs"/>
+          <w:color w:val="002060"/>
+          <w:highlight w:val="darkGray"/>
+          <w:rtl/>
+        </w:rPr>
+        <w:t>--</w:t>
+      </w:r>
+      <w:r>
+        <w:rPr>
+          <w:rFonts w:cs="Arial" w:hint="eastAsia"/>
+          <w:color w:val="002060"/>
+          <w:highlight w:val="darkGray"/>
+          <w:rtl/>
+        </w:rPr>
+        <w:t>و</w:t>
+      </w:r>
+      <w:r>
+        <w:rPr>
+          <w:rFonts w:cs="Arial" w:hint="cs"/>
+          <w:color w:val="002060"/>
+          <w:highlight w:val="darkGray"/>
+          <w:rtl/>
+        </w:rPr>
+        <w:t>ی</w:t>
+      </w:r>
+      <w:r>
+        <w:rPr>
+          <w:rFonts w:cs="Arial" w:hint="eastAsia"/>
+          <w:color w:val="002060"/>
+          <w:highlight w:val="darkGray"/>
+          <w:rtl/>
+        </w:rPr>
+        <w:t>را</w:t>
+      </w:r>
+      <w:r>
+        <w:rPr>
+          <w:rFonts w:cs="Arial" w:hint="cs"/>
+          <w:color w:val="002060"/>
+          <w:highlight w:val="darkGray"/>
+          <w:rtl/>
+        </w:rPr>
+        <w:t>ی</w:t>
+      </w:r>
+      <w:r>
+        <w:rPr>
+          <w:rFonts w:cs="Arial" w:hint="eastAsia"/>
+          <w:color w:val="002060"/>
+          <w:highlight w:val="darkGray"/>
+          <w:rtl/>
+        </w:rPr>
+        <w:t>ش</w:t>
+      </w:r>
+      <w:r>
+        <w:rPr>
+          <w:rFonts w:cs="Arial"/>
+          <w:color w:val="002060"/>
+          <w:highlight w:val="darkGray"/>
+          <w:rtl/>
+        </w:rPr>
+        <w:t xml:space="preserve"> کالا</w:t>
+      </w:r>
+    </w:p>
+    <w:p>
+      <w:pPr>
+        <w:bidi/>
+        <w:rPr>
+          <w:rFonts w:cs="Arial"/>
+          <w:color w:val="FF0000"/>
+          <w:rtl/>
+        </w:rPr>
+      </w:pPr>
+      <w:r>
+        <w:rPr>
+          <w:rFonts w:cs="Arial" w:hint="eastAsia"/>
+          <w:color w:val="FF0000"/>
+          <w:rtl/>
+        </w:rPr>
+        <w:t>فرض</w:t>
+      </w:r>
+      <w:r>
+        <w:rPr>
+          <w:rFonts w:cs="Arial"/>
+          <w:color w:val="FF0000"/>
+          <w:rtl/>
+        </w:rPr>
+        <w:t xml:space="preserve"> م</w:t>
+      </w:r>
+      <w:r>
+        <w:rPr>
+          <w:rFonts w:cs="Arial" w:hint="cs"/>
+          <w:color w:val="FF0000"/>
+          <w:rtl/>
+        </w:rPr>
+        <w:t>ی</w:t>
+      </w:r>
+      <w:r>
+        <w:rPr>
+          <w:rFonts w:cs="Arial"/>
+          <w:color w:val="FF0000"/>
+          <w:rtl/>
+        </w:rPr>
+        <w:t xml:space="preserve"> کن</w:t>
+      </w:r>
+      <w:r>
+        <w:rPr>
+          <w:rFonts w:cs="Arial" w:hint="cs"/>
+          <w:color w:val="FF0000"/>
+          <w:rtl/>
+        </w:rPr>
+        <w:t>ی</w:t>
+      </w:r>
+      <w:r>
+        <w:rPr>
+          <w:rFonts w:cs="Arial" w:hint="eastAsia"/>
+          <w:color w:val="FF0000"/>
+          <w:rtl/>
+        </w:rPr>
+        <w:t>م</w:t>
+      </w:r>
+      <w:r>
+        <w:rPr>
+          <w:rFonts w:cs="Arial"/>
+          <w:color w:val="FF0000"/>
+          <w:rtl/>
+        </w:rPr>
+        <w:t>:</w:t>
+      </w:r>
+      <w:r>
+        <w:rPr>
+          <w:rFonts w:cs="Arial" w:hint="cs"/>
+          <w:color w:val="FF0000"/>
+          <w:rtl/>
+        </w:rPr>
+        <w:t xml:space="preserve"> </w:t>
+      </w:r>
+      <w:r>
+        <w:rPr>
+          <w:rFonts w:cs="Arial"/>
+          <w:color w:val="FF0000"/>
+          <w:rtl/>
+        </w:rPr>
+        <w:t>:</w:t>
+      </w:r>
+      <w:r>
+        <w:rPr>
+          <w:rFonts w:cs="Arial" w:hint="cs"/>
+          <w:color w:val="FF0000"/>
+          <w:rtl/>
+        </w:rPr>
+        <w:t xml:space="preserve"> </w:t>
+      </w:r>
+      <w:r>
+        <w:rPr>
+          <w:rFonts w:hint="cs"/>
+          <w:rtl/>
+          <w:lang w:bidi="fa-IR"/>
+        </w:rPr>
+        <w:t>دسته بندی با عنوان " لبنیات" در  فهرست دسته بندی کالاها وجود دارد.</w:t>
+      </w:r>
+    </w:p>
+    <w:p>
+      <w:pPr>
+        <w:bidi/>
+      </w:pPr>
+      <w:r>
+        <w:rPr>
+          <w:rFonts w:cs="Arial" w:hint="cs"/>
+          <w:color w:val="FF0000"/>
+          <w:rtl/>
+        </w:rPr>
+        <w:t xml:space="preserve"> و :</w:t>
+      </w:r>
+      <w:r>
+        <w:rPr>
+          <w:rFonts w:cs="Arial"/>
+          <w:color w:val="FF0000"/>
+        </w:rPr>
+        <w:t xml:space="preserve"> </w:t>
+      </w:r>
+      <w:r>
+        <w:rPr>
+          <w:rFonts w:cs="Arial" w:hint="cs"/>
+          <w:rtl/>
+        </w:rPr>
+        <w:t>کالا</w:t>
+      </w:r>
+      <w:r>
+        <w:rPr>
+          <w:rFonts w:cs="Arial"/>
+          <w:rtl/>
+        </w:rPr>
+        <w:t xml:space="preserve"> با عنوان "</w:t>
+      </w:r>
+      <w:r>
+        <w:rPr>
+          <w:rFonts w:cs="Arial" w:hint="cs"/>
+          <w:rtl/>
+        </w:rPr>
+        <w:t>شیر</w:t>
+      </w:r>
+      <w:r>
+        <w:rPr>
+          <w:rFonts w:cs="Arial"/>
+          <w:rtl/>
+        </w:rPr>
+        <w:t>"</w:t>
+      </w:r>
+      <w:r>
+        <w:rPr>
+          <w:rFonts w:cs="Arial" w:hint="cs"/>
+          <w:rtl/>
+        </w:rPr>
+        <w:t xml:space="preserve"> و قیمت "3500" و با دسته بندی " لبنیات" و کد "101" در فهرست کالاها وجود داشته باشد</w:t>
+      </w:r>
+      <w:r>
+        <w:t>.</w:t>
+      </w:r>
+    </w:p>
+    <w:p>
+      <w:pPr>
+        <w:bidi/>
+      </w:pPr>
+      <w:r>
+        <w:rPr>
+          <w:rFonts w:cs="Arial" w:hint="eastAsia"/>
+          <w:color w:val="FF0000"/>
+          <w:rtl/>
+        </w:rPr>
+        <w:t>زمان</w:t>
+      </w:r>
+      <w:r>
+        <w:rPr>
+          <w:rFonts w:cs="Arial" w:hint="cs"/>
+          <w:color w:val="FF0000"/>
+          <w:rtl/>
+        </w:rPr>
+        <w:t>ی</w:t>
+      </w:r>
+      <w:r>
+        <w:rPr>
+          <w:rFonts w:cs="Arial"/>
+          <w:color w:val="FF0000"/>
+          <w:rtl/>
+        </w:rPr>
+        <w:t xml:space="preserve"> که: </w:t>
+      </w:r>
+      <w:r>
+        <w:rPr>
+          <w:rFonts w:cs="Arial" w:hint="cs"/>
+          <w:rtl/>
+        </w:rPr>
+        <w:t xml:space="preserve">کالا </w:t>
+      </w:r>
+      <w:r>
+        <w:rPr>
+          <w:rFonts w:cs="Arial"/>
+          <w:rtl/>
+        </w:rPr>
+        <w:t>با عنوان "</w:t>
+      </w:r>
+      <w:r>
+        <w:rPr>
+          <w:rFonts w:cs="Arial" w:hint="cs"/>
+          <w:rtl/>
+        </w:rPr>
+        <w:t>شیر</w:t>
+      </w:r>
+      <w:r>
+        <w:rPr>
+          <w:rFonts w:cs="Arial" w:hint="cs"/>
+          <w:rtl/>
+        </w:rPr>
+        <w:t xml:space="preserve">کاله </w:t>
+      </w:r>
+      <w:r>
+        <w:rPr>
+          <w:rFonts w:cs="Arial"/>
+          <w:rtl/>
+        </w:rPr>
+        <w:t xml:space="preserve">" </w:t>
+      </w:r>
+      <w:r>
+        <w:rPr>
+          <w:rFonts w:cs="Arial" w:hint="cs"/>
+          <w:rtl/>
+        </w:rPr>
+        <w:t>و قیمت "3500" و با دسته بندی " لبنیات" و کد "101"</w:t>
+      </w:r>
+      <w:r>
+        <w:rPr>
+          <w:rFonts w:cs="Arial"/>
+          <w:rtl/>
+        </w:rPr>
+        <w:t>در فهرست دسته بند</w:t>
+      </w:r>
+      <w:r>
+        <w:rPr>
+          <w:rFonts w:cs="Arial" w:hint="cs"/>
+          <w:rtl/>
+        </w:rPr>
+        <w:t>ی</w:t>
+      </w:r>
+      <w:r>
+        <w:rPr>
+          <w:rFonts w:cs="Arial"/>
+          <w:rtl/>
+        </w:rPr>
+        <w:t xml:space="preserve"> کالا را به </w:t>
+      </w:r>
+      <w:r>
+        <w:rPr>
+          <w:rFonts w:cs="Arial" w:hint="cs"/>
+          <w:rtl/>
+        </w:rPr>
+        <w:t xml:space="preserve">کالا با </w:t>
+      </w:r>
+      <w:r>
+        <w:rPr>
+          <w:rFonts w:cs="Arial"/>
+          <w:rtl/>
+        </w:rPr>
+        <w:t>عنوان "</w:t>
+      </w:r>
+      <w:r>
+        <w:rPr>
+          <w:rFonts w:cs="Arial" w:hint="cs"/>
+          <w:rtl/>
+        </w:rPr>
+        <w:t>شیر سویا</w:t>
+      </w:r>
+      <w:r>
+        <w:rPr>
+          <w:rFonts w:cs="Arial" w:hint="cs"/>
+          <w:rtl/>
+        </w:rPr>
+        <w:t xml:space="preserve"> کاله </w:t>
+      </w:r>
+      <w:r>
+        <w:rPr>
+          <w:rFonts w:cs="Arial" w:hint="cs"/>
+          <w:rtl/>
+        </w:rPr>
+        <w:t xml:space="preserve"> </w:t>
+      </w:r>
+      <w:r>
+        <w:rPr>
+          <w:rFonts w:cs="Arial"/>
+          <w:rtl/>
+        </w:rPr>
+        <w:t>"</w:t>
+      </w:r>
+      <w:r>
+        <w:rPr>
+          <w:rFonts w:cs="Arial" w:hint="cs"/>
+          <w:rtl/>
+        </w:rPr>
+        <w:t xml:space="preserve"> </w:t>
+      </w:r>
+      <w:r>
+        <w:rPr>
+          <w:rFonts w:cs="Arial" w:hint="cs"/>
+          <w:rtl/>
+        </w:rPr>
+        <w:t>و قیمت "3500" و با دسته بندی " لبنیات" و کد "101"</w:t>
+      </w:r>
+      <w:r>
+        <w:rPr>
+          <w:rFonts w:cs="Arial"/>
+          <w:rtl/>
+        </w:rPr>
+        <w:t xml:space="preserve"> </w:t>
+      </w:r>
+      <w:r>
+        <w:rPr>
+          <w:rFonts w:cs="Arial" w:hint="cs"/>
+          <w:rtl/>
+        </w:rPr>
+        <w:t>ویرایش می کنم.</w:t>
+      </w:r>
+    </w:p>
+    <w:p>
+      <w:pPr>
+        <w:bidi/>
+      </w:pPr>
+      <w:r>
+        <w:rPr>
+          <w:rFonts w:cs="Arial" w:hint="eastAsia"/>
+          <w:color w:val="FF0000"/>
+          <w:rtl/>
+        </w:rPr>
+        <w:t>بنابرا</w:t>
+      </w:r>
+      <w:r>
+        <w:rPr>
+          <w:rFonts w:cs="Arial" w:hint="cs"/>
+          <w:color w:val="FF0000"/>
+          <w:rtl/>
+        </w:rPr>
+        <w:t>ی</w:t>
+      </w:r>
+      <w:r>
+        <w:rPr>
+          <w:rFonts w:cs="Arial" w:hint="eastAsia"/>
+          <w:color w:val="FF0000"/>
+          <w:rtl/>
+        </w:rPr>
+        <w:t>ن</w:t>
+      </w:r>
+      <w:r>
+        <w:rPr>
+          <w:rFonts w:cs="Arial"/>
+          <w:color w:val="FF0000"/>
+          <w:rtl/>
+        </w:rPr>
+        <w:t xml:space="preserve">: </w:t>
+      </w:r>
+      <w:r>
+        <w:rPr>
+          <w:rFonts w:cs="Arial" w:hint="cs"/>
+          <w:rtl/>
+        </w:rPr>
+        <w:t xml:space="preserve">کالا </w:t>
+      </w:r>
+      <w:r>
+        <w:rPr>
+          <w:rFonts w:cs="Arial"/>
+          <w:rtl/>
+        </w:rPr>
+        <w:t xml:space="preserve">با عنوان " </w:t>
+      </w:r>
+      <w:r>
+        <w:rPr>
+          <w:rFonts w:cs="Arial" w:hint="cs"/>
+          <w:rtl/>
+        </w:rPr>
+        <w:t>شیر</w:t>
+      </w:r>
+      <w:r>
+        <w:rPr>
+          <w:rFonts w:cs="Arial"/>
+          <w:rtl/>
+        </w:rPr>
+        <w:t xml:space="preserve"> </w:t>
+      </w:r>
+      <w:r>
+        <w:rPr>
+          <w:rFonts w:cs="Arial" w:hint="cs"/>
+          <w:rtl/>
+        </w:rPr>
+        <w:t>سویا</w:t>
+      </w:r>
+      <w:r>
+        <w:rPr>
+          <w:rFonts w:cs="Arial" w:hint="cs"/>
+          <w:rtl/>
+        </w:rPr>
+        <w:t xml:space="preserve"> کاله </w:t>
+      </w:r>
+      <w:r>
+        <w:rPr>
+          <w:rFonts w:cs="Arial"/>
+          <w:rtl/>
+        </w:rPr>
+        <w:t xml:space="preserve">" </w:t>
+      </w:r>
+      <w:r>
+        <w:rPr>
+          <w:rFonts w:cs="Arial" w:hint="cs"/>
+          <w:rtl/>
+        </w:rPr>
+        <w:t>و قیمت "3500" و با دسته بندی " لبنیات" و کد "101" در فهرست کالاها</w:t>
+      </w:r>
+      <w:r>
+        <w:rPr>
+          <w:rFonts w:cs="Arial" w:hint="cs"/>
+          <w:rtl/>
+        </w:rPr>
+        <w:t xml:space="preserve"> باید </w:t>
+      </w:r>
+      <w:r>
+        <w:rPr>
+          <w:rFonts w:cs="Arial" w:hint="cs"/>
+          <w:rtl/>
+        </w:rPr>
+        <w:t xml:space="preserve"> وجود داشته باشد</w:t>
+      </w:r>
+      <w:r>
+        <w:rPr>
+          <w:rFonts w:cs="Arial" w:hint="cs"/>
+          <w:rtl/>
+        </w:rPr>
+        <w:t>.</w:t>
+      </w:r>
+    </w:p>
+    <w:p>
+      <w:pPr>
+        <w:bidi/>
+        <w:rPr>
+          <w:rFonts w:cs="Arial"/>
+          <w:color w:val="002060"/>
+          <w:rtl/>
+        </w:rPr>
+      </w:pPr>
+    </w:p>
+    <w:p>
+      <w:pPr>
+        <w:bidi/>
+        <w:rPr>
+          <w:rFonts w:cs="Arial"/>
+          <w:color w:val="002060"/>
+          <w:highlight w:val="darkGray"/>
+          <w:rtl/>
+        </w:rPr>
+      </w:pPr>
+    </w:p>
+    <w:p>
+      <w:pPr>
+        <w:bidi/>
+        <w:rPr>
+          <w:rFonts w:cs="Arial"/>
+          <w:color w:val="002060"/>
+          <w:highlight w:val="darkGray"/>
+          <w:rtl/>
+        </w:rPr>
+      </w:pPr>
+    </w:p>
+    <w:p>
+      <w:pPr>
+        <w:bidi/>
+        <w:rPr>
+          <w:rFonts w:cs="Arial"/>
+          <w:color w:val="002060"/>
+          <w:highlight w:val="darkGray"/>
+          <w:rtl/>
+        </w:rPr>
+      </w:pPr>
+    </w:p>
+    <w:p>
+      <w:pPr>
+        <w:bidi/>
+        <w:rPr>
+          <w:rFonts w:cs="Arial"/>
+          <w:color w:val="002060"/>
+          <w:highlight w:val="darkGray"/>
+          <w:rtl/>
+        </w:rPr>
+      </w:pPr>
+    </w:p>
+    <w:p>
+      <w:pPr>
+        <w:bidi/>
+        <w:rPr>
+          <w:rFonts w:cs="Arial"/>
+          <w:color w:val="002060"/>
+          <w:highlight w:val="darkGray"/>
+          <w:rtl/>
+        </w:rPr>
+      </w:pPr>
+    </w:p>
+    <w:p>
+      <w:pPr>
+        <w:bidi/>
+        <w:rPr>
+          <w:rFonts w:cs="Arial"/>
+          <w:color w:val="002060"/>
+          <w:rtl/>
+        </w:rPr>
+      </w:pPr>
+      <w:r>
+        <w:rPr>
+          <w:rFonts w:cs="Arial" w:hint="cs"/>
+          <w:color w:val="002060"/>
+          <w:highlight w:val="darkGray"/>
+          <w:rtl/>
+        </w:rPr>
+        <w:t>--ویرایش کالا</w:t>
+      </w:r>
+      <w:r>
+        <w:rPr>
+          <w:rFonts w:cs="Arial" w:hint="cs"/>
+          <w:color w:val="002060"/>
+          <w:highlight w:val="darkGray"/>
+          <w:rtl/>
+        </w:rPr>
+        <w:t xml:space="preserve"> به </w:t>
+      </w:r>
+      <w:r>
+        <w:rPr>
+          <w:rFonts w:cs="Arial" w:hint="cs"/>
+          <w:color w:val="002060"/>
+          <w:highlight w:val="darkGray"/>
+          <w:rtl/>
+        </w:rPr>
+        <w:t xml:space="preserve">کالا با </w:t>
+      </w:r>
+      <w:r>
+        <w:rPr>
+          <w:rFonts w:cs="Arial" w:hint="cs"/>
+          <w:color w:val="002060"/>
+          <w:highlight w:val="darkGray"/>
+          <w:rtl/>
+        </w:rPr>
+        <w:t>کد تکراری</w:t>
+      </w:r>
+    </w:p>
+    <w:p>
+      <w:pPr>
+        <w:bidi/>
+        <w:rPr>
+          <w:rFonts w:cs="Arial"/>
+          <w:color w:val="FF0000"/>
+          <w:rtl/>
+        </w:rPr>
+      </w:pPr>
+      <w:r>
+        <w:rPr>
+          <w:rFonts w:cs="Arial" w:hint="eastAsia"/>
+          <w:color w:val="FF0000"/>
+          <w:rtl/>
+        </w:rPr>
+        <w:t>فرض</w:t>
+      </w:r>
+      <w:r>
+        <w:rPr>
+          <w:rFonts w:cs="Arial"/>
+          <w:color w:val="FF0000"/>
+          <w:rtl/>
+        </w:rPr>
+        <w:t xml:space="preserve"> م</w:t>
+      </w:r>
+      <w:r>
+        <w:rPr>
+          <w:rFonts w:cs="Arial" w:hint="cs"/>
+          <w:color w:val="FF0000"/>
+          <w:rtl/>
+        </w:rPr>
+        <w:t>ی</w:t>
+      </w:r>
+      <w:r>
+        <w:rPr>
+          <w:rFonts w:cs="Arial"/>
+          <w:color w:val="FF0000"/>
+          <w:rtl/>
+        </w:rPr>
+        <w:t xml:space="preserve"> کن</w:t>
+      </w:r>
+      <w:r>
+        <w:rPr>
+          <w:rFonts w:cs="Arial" w:hint="cs"/>
+          <w:color w:val="FF0000"/>
+          <w:rtl/>
+        </w:rPr>
+        <w:t>ی</w:t>
+      </w:r>
+      <w:r>
+        <w:rPr>
+          <w:rFonts w:cs="Arial" w:hint="eastAsia"/>
+          <w:color w:val="FF0000"/>
+          <w:rtl/>
+        </w:rPr>
+        <w:t>م</w:t>
+      </w:r>
+      <w:r>
+        <w:rPr>
+          <w:rFonts w:cs="Arial"/>
+          <w:color w:val="FF0000"/>
+          <w:rtl/>
+        </w:rPr>
+        <w:t>:</w:t>
+      </w:r>
+      <w:r>
+        <w:rPr>
+          <w:rFonts w:cs="Arial" w:hint="cs"/>
+          <w:color w:val="FF0000"/>
+          <w:rtl/>
+        </w:rPr>
+        <w:t xml:space="preserve"> </w:t>
+      </w:r>
+      <w:r>
+        <w:rPr>
+          <w:rFonts w:cs="Arial"/>
+          <w:color w:val="FF0000"/>
+          <w:rtl/>
+        </w:rPr>
+        <w:t>:</w:t>
+      </w:r>
+      <w:r>
+        <w:rPr>
+          <w:rFonts w:cs="Arial" w:hint="cs"/>
+          <w:color w:val="FF0000"/>
+          <w:rtl/>
+        </w:rPr>
+        <w:t xml:space="preserve"> </w:t>
+      </w:r>
+      <w:r>
+        <w:rPr>
+          <w:rFonts w:hint="cs"/>
+          <w:rtl/>
+          <w:lang w:bidi="fa-IR"/>
+        </w:rPr>
+        <w:t>دسته بندی با عنوان " لبنیات" در  فهرست دسته بندی کالاها وجود دارد.</w:t>
+      </w:r>
+    </w:p>
+    <w:p>
+      <w:pPr>
+        <w:bidi/>
+        <w:rPr>
+          <w:rtl/>
+        </w:rPr>
+      </w:pPr>
+      <w:r>
+        <w:rPr>
+          <w:rFonts w:cs="Arial" w:hint="cs"/>
+          <w:color w:val="FF0000"/>
+          <w:rtl/>
+        </w:rPr>
+        <w:t xml:space="preserve"> و :</w:t>
+      </w:r>
+      <w:r>
+        <w:rPr>
+          <w:rFonts w:cs="Arial"/>
+          <w:color w:val="FF0000"/>
+        </w:rPr>
+        <w:t xml:space="preserve"> </w:t>
+      </w:r>
+      <w:r>
+        <w:rPr>
+          <w:rFonts w:cs="Arial" w:hint="cs"/>
+          <w:rtl/>
+        </w:rPr>
+        <w:t>کالا</w:t>
+      </w:r>
+      <w:r>
+        <w:rPr>
+          <w:rFonts w:cs="Arial"/>
+          <w:rtl/>
+        </w:rPr>
+        <w:t xml:space="preserve"> با عنوان "</w:t>
+      </w:r>
+      <w:r>
+        <w:rPr>
+          <w:rFonts w:cs="Arial" w:hint="cs"/>
+          <w:rtl/>
+        </w:rPr>
+        <w:t>شیر</w:t>
+      </w:r>
+      <w:r>
+        <w:rPr>
+          <w:rFonts w:cs="Arial" w:hint="cs"/>
+          <w:rtl/>
+        </w:rPr>
+        <w:t>کاله</w:t>
+      </w:r>
+      <w:r>
+        <w:rPr>
+          <w:rFonts w:cs="Arial"/>
+          <w:rtl/>
+        </w:rPr>
+        <w:t>"</w:t>
+      </w:r>
+      <w:r>
+        <w:rPr>
+          <w:rFonts w:cs="Arial" w:hint="cs"/>
+          <w:rtl/>
+        </w:rPr>
+        <w:t xml:space="preserve"> و قیمت "3500" و با دسته بندی " لبنیات" و کد "101" در فهرست کالاها وجود داشته باشد</w:t>
+      </w:r>
+      <w:r>
+        <w:t>.</w:t>
+      </w:r>
+    </w:p>
+    <w:p>
+      <w:pPr>
+        <w:bidi/>
+      </w:pPr>
+      <w:r>
+        <w:rPr>
+          <w:rFonts w:cs="Arial" w:hint="cs"/>
+          <w:color w:val="FF0000"/>
+          <w:rtl/>
+        </w:rPr>
+        <w:t>و :</w:t>
+      </w:r>
+      <w:r>
+        <w:rPr>
+          <w:rFonts w:cs="Arial"/>
+          <w:color w:val="FF0000"/>
+        </w:rPr>
+        <w:t xml:space="preserve"> </w:t>
+      </w:r>
+      <w:r>
+        <w:rPr>
+          <w:rFonts w:cs="Arial" w:hint="cs"/>
+          <w:rtl/>
+        </w:rPr>
+        <w:t>کالا</w:t>
+      </w:r>
+      <w:r>
+        <w:rPr>
+          <w:rFonts w:cs="Arial"/>
+          <w:rtl/>
+        </w:rPr>
+        <w:t xml:space="preserve"> با عنوان "</w:t>
+      </w:r>
+      <w:r>
+        <w:rPr>
+          <w:rFonts w:cs="Arial" w:hint="cs"/>
+          <w:rtl/>
+        </w:rPr>
+        <w:t>ماست</w:t>
+      </w:r>
+      <w:r>
+        <w:rPr>
+          <w:rFonts w:cs="Arial" w:hint="cs"/>
+          <w:rtl/>
+        </w:rPr>
+        <w:t xml:space="preserve"> کاله</w:t>
+      </w:r>
+      <w:r>
+        <w:rPr>
+          <w:rFonts w:cs="Arial"/>
+          <w:rtl/>
+        </w:rPr>
+        <w:t>"</w:t>
+      </w:r>
+      <w:r>
+        <w:rPr>
+          <w:rFonts w:cs="Arial" w:hint="cs"/>
+          <w:rtl/>
+        </w:rPr>
+        <w:t xml:space="preserve"> و قیمت "</w:t>
+      </w:r>
+      <w:r>
+        <w:rPr>
+          <w:rFonts w:cs="Arial" w:hint="cs"/>
+          <w:rtl/>
+        </w:rPr>
+        <w:t>5000</w:t>
+      </w:r>
+      <w:r>
+        <w:rPr>
+          <w:rFonts w:cs="Arial" w:hint="cs"/>
+          <w:rtl/>
+        </w:rPr>
+        <w:t>" و با دسته بندی " لبنیات" و کد "</w:t>
+      </w:r>
+      <w:r>
+        <w:rPr>
+          <w:rFonts w:cs="Arial" w:hint="cs"/>
+          <w:rtl/>
+        </w:rPr>
+        <w:t>105</w:t>
+      </w:r>
+      <w:r>
+        <w:rPr>
+          <w:rFonts w:cs="Arial" w:hint="cs"/>
+          <w:rtl/>
+        </w:rPr>
+        <w:t>" در فهرست کالاها وجود داشته باشد</w:t>
+      </w:r>
+      <w:r>
+        <w:t>.</w:t>
+      </w:r>
+    </w:p>
+    <w:p>
+      <w:pPr>
+        <w:bidi/>
+      </w:pPr>
+      <w:r>
+        <w:rPr>
+          <w:rFonts w:cs="Arial" w:hint="eastAsia"/>
+          <w:color w:val="FF0000"/>
+          <w:rtl/>
+        </w:rPr>
+        <w:t>زمان</w:t>
+      </w:r>
+      <w:r>
+        <w:rPr>
+          <w:rFonts w:cs="Arial" w:hint="cs"/>
+          <w:color w:val="FF0000"/>
+          <w:rtl/>
+        </w:rPr>
+        <w:t>ی</w:t>
+      </w:r>
+      <w:r>
+        <w:rPr>
+          <w:rFonts w:cs="Arial"/>
+          <w:color w:val="FF0000"/>
+          <w:rtl/>
+        </w:rPr>
+        <w:t xml:space="preserve"> که: </w:t>
+      </w:r>
+      <w:r>
+        <w:rPr>
+          <w:rFonts w:cs="Arial" w:hint="cs"/>
+          <w:rtl/>
+        </w:rPr>
+        <w:t xml:space="preserve">کالا </w:t>
+      </w:r>
+      <w:r>
+        <w:rPr>
+          <w:rFonts w:cs="Arial"/>
+          <w:rtl/>
+        </w:rPr>
+        <w:t>با عنوان "</w:t>
+      </w:r>
+      <w:r>
+        <w:rPr>
+          <w:rFonts w:cs="Arial" w:hint="cs"/>
+          <w:rtl/>
+        </w:rPr>
+        <w:t>شیر</w:t>
+      </w:r>
+      <w:r>
+        <w:rPr>
+          <w:rFonts w:cs="Arial" w:hint="cs"/>
+          <w:rtl/>
+        </w:rPr>
+        <w:t xml:space="preserve"> کاله</w:t>
+      </w:r>
+      <w:r>
+        <w:rPr>
+          <w:rFonts w:cs="Arial"/>
+          <w:rtl/>
+        </w:rPr>
+        <w:t xml:space="preserve">" </w:t>
+      </w:r>
+      <w:r>
+        <w:rPr>
+          <w:rFonts w:cs="Arial" w:hint="cs"/>
+          <w:rtl/>
+        </w:rPr>
+        <w:t>و قیمت "3500" و با دسته بندی " لبنیات" و کد "101"</w:t>
+      </w:r>
+      <w:r>
+        <w:rPr>
+          <w:rFonts w:cs="Arial"/>
+          <w:rtl/>
+        </w:rPr>
+        <w:t>در فهرست دسته بند</w:t>
+      </w:r>
+      <w:r>
+        <w:rPr>
+          <w:rFonts w:cs="Arial" w:hint="cs"/>
+          <w:rtl/>
+        </w:rPr>
+        <w:t>ی</w:t>
+      </w:r>
+      <w:r>
+        <w:rPr>
+          <w:rFonts w:cs="Arial"/>
+          <w:rtl/>
+        </w:rPr>
+        <w:t xml:space="preserve"> کالا را به </w:t>
+      </w:r>
+      <w:r>
+        <w:rPr>
+          <w:rFonts w:cs="Arial" w:hint="cs"/>
+          <w:rtl/>
+        </w:rPr>
+        <w:t xml:space="preserve">کالا با </w:t>
+      </w:r>
+      <w:r>
+        <w:rPr>
+          <w:rFonts w:cs="Arial"/>
+          <w:rtl/>
+        </w:rPr>
+        <w:t>عنوان "</w:t>
+      </w:r>
+      <w:r>
+        <w:rPr>
+          <w:rFonts w:cs="Arial" w:hint="cs"/>
+          <w:rtl/>
+        </w:rPr>
+        <w:t>شیر</w:t>
+      </w:r>
+      <w:r>
+        <w:rPr>
+          <w:rFonts w:cs="Arial" w:hint="cs"/>
+          <w:rtl/>
+        </w:rPr>
+        <w:t xml:space="preserve"> کاله </w:t>
+      </w:r>
+      <w:r>
+        <w:rPr>
+          <w:rFonts w:cs="Arial"/>
+          <w:rtl/>
+        </w:rPr>
+        <w:t>"</w:t>
+      </w:r>
+      <w:r>
+        <w:rPr>
+          <w:rFonts w:cs="Arial" w:hint="cs"/>
+          <w:rtl/>
+        </w:rPr>
+        <w:t xml:space="preserve"> </w:t>
+      </w:r>
+      <w:r>
+        <w:rPr>
+          <w:rFonts w:cs="Arial" w:hint="cs"/>
+          <w:rtl/>
+        </w:rPr>
+        <w:t>و</w:t>
+      </w:r>
+      <w:r>
+        <w:rPr>
+          <w:rFonts w:cs="Arial" w:hint="cs"/>
+          <w:rtl/>
+        </w:rPr>
+        <w:t xml:space="preserve"> با</w:t>
+      </w:r>
+      <w:r>
+        <w:rPr>
+          <w:rFonts w:cs="Arial" w:hint="cs"/>
+          <w:rtl/>
+        </w:rPr>
+        <w:t xml:space="preserve"> قیمت "3500" و با دسته بندی " لبنیات" و کد "</w:t>
+      </w:r>
+      <w:r>
+        <w:rPr>
+          <w:rFonts w:cs="Arial" w:hint="cs"/>
+          <w:rtl/>
+        </w:rPr>
+        <w:t>105</w:t>
+      </w:r>
+      <w:r>
+        <w:rPr>
+          <w:rFonts w:cs="Arial" w:hint="cs"/>
+          <w:rtl/>
+        </w:rPr>
+        <w:t>"</w:t>
+      </w:r>
+      <w:r>
+        <w:rPr>
+          <w:rFonts w:cs="Arial"/>
+          <w:rtl/>
+        </w:rPr>
+        <w:t xml:space="preserve"> </w:t>
+      </w:r>
+      <w:r>
+        <w:rPr>
+          <w:rFonts w:cs="Arial" w:hint="cs"/>
+          <w:rtl/>
+        </w:rPr>
+        <w:t>ویرایش می کنم.</w:t>
+      </w:r>
+    </w:p>
+    <w:p>
+      <w:pPr>
+        <w:bidi/>
+        <w:rPr>
+          <w:rtl/>
+        </w:rPr>
+      </w:pPr>
+      <w:r>
+        <w:rPr>
+          <w:rFonts w:cs="Arial" w:hint="eastAsia"/>
+          <w:color w:val="FF0000"/>
+          <w:rtl/>
+        </w:rPr>
+        <w:t>بنابرا</w:t>
+      </w:r>
+      <w:r>
+        <w:rPr>
+          <w:rFonts w:cs="Arial" w:hint="cs"/>
+          <w:color w:val="FF0000"/>
+          <w:rtl/>
+        </w:rPr>
+        <w:t>ی</w:t>
+      </w:r>
+      <w:r>
+        <w:rPr>
+          <w:rFonts w:cs="Arial" w:hint="eastAsia"/>
+          <w:color w:val="FF0000"/>
+          <w:rtl/>
+        </w:rPr>
+        <w:t>ن</w:t>
+      </w:r>
+      <w:r>
+        <w:rPr>
+          <w:rFonts w:cs="Arial"/>
+          <w:color w:val="FF0000"/>
+          <w:rtl/>
+        </w:rPr>
+        <w:t>:</w:t>
+      </w:r>
+      <w:r>
+        <w:rPr>
+          <w:rFonts w:cs="Arial" w:hint="cs"/>
+          <w:color w:val="FF0000"/>
+          <w:rtl/>
+        </w:rPr>
+        <w:t xml:space="preserve"> </w:t>
+      </w:r>
+      <w:r>
+        <w:rPr>
+          <w:rFonts w:cs="Arial" w:hint="cs"/>
+          <w:rtl/>
+        </w:rPr>
+        <w:t>تنها یک</w:t>
+      </w:r>
+      <w:r>
+        <w:rPr>
+          <w:rFonts w:cs="Arial"/>
+          <w:color w:val="FF0000"/>
+          <w:rtl/>
+        </w:rPr>
+        <w:t xml:space="preserve"> </w:t>
+      </w:r>
+      <w:r>
+        <w:rPr>
+          <w:rFonts w:cs="Arial" w:hint="cs"/>
+          <w:rtl/>
+        </w:rPr>
+        <w:t xml:space="preserve">کالا با </w:t>
+      </w:r>
+      <w:r>
+        <w:rPr>
+          <w:rFonts w:cs="Arial" w:hint="cs"/>
+          <w:rtl/>
+        </w:rPr>
+        <w:t xml:space="preserve">کد "105" در فهرست کالاها </w:t>
+      </w:r>
+      <w:r>
+        <w:rPr>
+          <w:rFonts w:cs="Arial" w:hint="cs"/>
+          <w:rtl/>
+        </w:rPr>
+        <w:t xml:space="preserve">باید </w:t>
+      </w:r>
+      <w:r>
+        <w:rPr>
+          <w:rFonts w:cs="Arial" w:hint="cs"/>
+          <w:rtl/>
+        </w:rPr>
+        <w:t>وجود داشته باشد</w:t>
+      </w:r>
+      <w:r>
+        <w:t>.</w:t>
+      </w:r>
+    </w:p>
+    <w:p>
+      <w:pPr>
+        <w:bidi/>
+      </w:pPr>
+      <w:r>
+        <w:rPr>
+          <w:rFonts w:hint="cs"/>
+          <w:rtl/>
+        </w:rPr>
+        <w:t xml:space="preserve">و : خطایی با عنوان " کد ویرایش شده تکراری است" باید رخ دهد </w:t>
+      </w:r>
+    </w:p>
+    <w:p>
+      <w:pPr>
+        <w:bidi/>
+        <w:rPr>
+          <w:rFonts w:cs="Arial"/>
+          <w:color w:val="002060"/>
+          <w:rtl/>
+        </w:rPr>
+      </w:pPr>
+    </w:p>
+    <w:p>
+      <w:pPr>
+        <w:bidi/>
+        <w:rPr>
+          <w:rFonts w:cs="Arial"/>
+          <w:color w:val="002060"/>
+          <w:rtl/>
+        </w:rPr>
+      </w:pPr>
+    </w:p>
+    <w:p>
+      <w:pPr>
+        <w:bidi/>
+        <w:rPr>
+          <w:color w:val="002060"/>
+        </w:rPr>
+      </w:pPr>
+    </w:p>
+    <w:p>
+      <w:pPr>
+        <w:bidi/>
+      </w:pPr>
+      <w:r>
+        <w:rPr>
+          <w:rFonts w:cs="Arial" w:hint="eastAsia"/>
+          <w:rtl/>
+        </w:rPr>
+        <w:t>مشاهده</w:t>
+      </w:r>
+      <w:r>
+        <w:rPr>
+          <w:rFonts w:cs="Arial"/>
+          <w:rtl/>
+        </w:rPr>
+        <w:t xml:space="preserve"> کالاها</w:t>
+      </w:r>
+    </w:p>
+    <w:p>
+      <w:pPr>
+        <w:bidi/>
+      </w:pPr>
+      <w:r>
+        <w:rPr>
+          <w:rFonts w:cs="Arial" w:hint="eastAsia"/>
+          <w:rtl/>
+        </w:rPr>
+        <w:t>حذف</w:t>
+      </w:r>
+      <w:r>
+        <w:rPr>
+          <w:rFonts w:cs="Arial"/>
+          <w:rtl/>
+        </w:rPr>
+        <w:t xml:space="preserve"> کالا</w:t>
+      </w:r>
+    </w:p>
+    <w:p>
+      <w:pPr>
+        <w:bidi/>
+      </w:pPr>
+    </w:p>
+    <w:p>
+      <w:pPr>
+        <w:bidi/>
+      </w:pPr>
+      <w:r>
+        <w:rPr>
+          <w:rFonts w:cs="Arial" w:hint="eastAsia"/>
+          <w:rtl/>
+        </w:rPr>
+        <w:t>من</w:t>
+      </w:r>
+      <w:r>
+        <w:rPr>
+          <w:rFonts w:cs="Arial"/>
+          <w:rtl/>
+        </w:rPr>
+        <w:t xml:space="preserve"> به عنوان فروشنده م</w:t>
+      </w:r>
+      <w:r>
+        <w:rPr>
+          <w:rFonts w:cs="Arial" w:hint="cs"/>
+          <w:rtl/>
+        </w:rPr>
+        <w:t>ی</w:t>
+      </w:r>
+      <w:r>
+        <w:rPr>
+          <w:rFonts w:cs="Arial" w:hint="eastAsia"/>
+          <w:rtl/>
+        </w:rPr>
+        <w:t>خواهم</w:t>
+      </w:r>
+      <w:r>
+        <w:rPr>
+          <w:rFonts w:cs="Arial"/>
+          <w:rtl/>
+        </w:rPr>
+        <w:t xml:space="preserve"> سند خر</w:t>
+      </w:r>
+      <w:r>
+        <w:rPr>
+          <w:rFonts w:cs="Arial" w:hint="cs"/>
+          <w:rtl/>
+        </w:rPr>
+        <w:t>ی</w:t>
+      </w:r>
+      <w:r>
+        <w:rPr>
+          <w:rFonts w:cs="Arial" w:hint="eastAsia"/>
+          <w:rtl/>
+        </w:rPr>
+        <w:t>د</w:t>
+      </w:r>
+      <w:r>
+        <w:rPr>
+          <w:rFonts w:cs="Arial"/>
+          <w:rtl/>
+        </w:rPr>
+        <w:t xml:space="preserve"> را مد</w:t>
+      </w:r>
+      <w:r>
+        <w:rPr>
+          <w:rFonts w:cs="Arial" w:hint="cs"/>
+          <w:rtl/>
+        </w:rPr>
+        <w:t>ی</w:t>
+      </w:r>
+      <w:r>
+        <w:rPr>
+          <w:rFonts w:cs="Arial" w:hint="eastAsia"/>
+          <w:rtl/>
+        </w:rPr>
+        <w:t>ر</w:t>
+      </w:r>
+      <w:r>
+        <w:rPr>
+          <w:rFonts w:cs="Arial" w:hint="cs"/>
+          <w:rtl/>
+        </w:rPr>
+        <w:t>ی</w:t>
+      </w:r>
+      <w:r>
+        <w:rPr>
+          <w:rFonts w:cs="Arial" w:hint="eastAsia"/>
+          <w:rtl/>
+        </w:rPr>
+        <w:t>ت</w:t>
+      </w:r>
+      <w:r>
+        <w:rPr>
+          <w:rFonts w:cs="Arial"/>
+          <w:rtl/>
+        </w:rPr>
+        <w:t xml:space="preserve"> کنم تا بتوانم سند خر</w:t>
+      </w:r>
+      <w:r>
+        <w:rPr>
+          <w:rFonts w:cs="Arial" w:hint="cs"/>
+          <w:rtl/>
+        </w:rPr>
+        <w:t>ی</w:t>
+      </w:r>
+      <w:r>
+        <w:rPr>
+          <w:rFonts w:cs="Arial" w:hint="eastAsia"/>
+          <w:rtl/>
+        </w:rPr>
+        <w:t>د</w:t>
+      </w:r>
+      <w:r>
+        <w:rPr>
+          <w:rFonts w:cs="Arial"/>
+          <w:rtl/>
+        </w:rPr>
+        <w:t xml:space="preserve"> را تعر</w:t>
+      </w:r>
+      <w:r>
+        <w:rPr>
+          <w:rFonts w:cs="Arial" w:hint="cs"/>
+          <w:rtl/>
+        </w:rPr>
+        <w:t>ی</w:t>
+      </w:r>
+      <w:r>
+        <w:rPr>
+          <w:rFonts w:cs="Arial" w:hint="eastAsia"/>
+          <w:rtl/>
+        </w:rPr>
+        <w:t>ف</w:t>
+      </w:r>
+      <w:r>
+        <w:rPr>
+          <w:rFonts w:cs="Arial"/>
+          <w:rtl/>
+        </w:rPr>
+        <w:t xml:space="preserve"> کنم</w:t>
+      </w:r>
+    </w:p>
+    <w:p>
+      <w:pPr>
+        <w:bidi/>
+      </w:pPr>
+      <w:r>
+        <w:t>--</w:t>
+      </w:r>
+      <w:r>
+        <w:rPr>
+          <w:rFonts w:cs="Arial"/>
+          <w:rtl/>
+        </w:rPr>
+        <w:t>تعر</w:t>
+      </w:r>
+      <w:r>
+        <w:rPr>
+          <w:rFonts w:cs="Arial" w:hint="cs"/>
+          <w:rtl/>
+        </w:rPr>
+        <w:t>ی</w:t>
+      </w:r>
+      <w:r>
+        <w:rPr>
+          <w:rFonts w:cs="Arial" w:hint="eastAsia"/>
+          <w:rtl/>
+        </w:rPr>
+        <w:t>ف</w:t>
+      </w:r>
+      <w:r>
+        <w:rPr>
+          <w:rFonts w:cs="Arial"/>
+          <w:rtl/>
+        </w:rPr>
+        <w:t xml:space="preserve"> سند خر</w:t>
+      </w:r>
+      <w:r>
+        <w:rPr>
+          <w:rFonts w:cs="Arial" w:hint="cs"/>
+          <w:rtl/>
+        </w:rPr>
+        <w:t>ی</w:t>
+      </w:r>
+      <w:r>
+        <w:rPr>
+          <w:rFonts w:cs="Arial" w:hint="eastAsia"/>
+          <w:rtl/>
+        </w:rPr>
+        <w:t>د</w:t>
+      </w:r>
+    </w:p>
+    <w:p>
+      <w:pPr>
+        <w:bidi/>
+      </w:pPr>
+      <w:r>
+        <w:rPr>
+          <w:rFonts w:cs="Arial" w:hint="eastAsia"/>
+          <w:rtl/>
+        </w:rPr>
+        <w:t>و</w:t>
+      </w:r>
+      <w:r>
+        <w:rPr>
+          <w:rFonts w:cs="Arial" w:hint="cs"/>
+          <w:rtl/>
+        </w:rPr>
+        <w:t>ی</w:t>
+      </w:r>
+      <w:r>
+        <w:rPr>
+          <w:rFonts w:cs="Arial" w:hint="eastAsia"/>
+          <w:rtl/>
+        </w:rPr>
+        <w:t>را</w:t>
+      </w:r>
+      <w:r>
+        <w:rPr>
+          <w:rFonts w:cs="Arial" w:hint="cs"/>
+          <w:rtl/>
+        </w:rPr>
+        <w:t>ی</w:t>
+      </w:r>
+      <w:r>
+        <w:rPr>
+          <w:rFonts w:cs="Arial" w:hint="eastAsia"/>
+          <w:rtl/>
+        </w:rPr>
+        <w:t>ش</w:t>
+      </w:r>
+      <w:r>
+        <w:rPr>
+          <w:rFonts w:cs="Arial"/>
+          <w:rtl/>
+        </w:rPr>
+        <w:t xml:space="preserve"> سند خر</w:t>
+      </w:r>
+      <w:r>
+        <w:rPr>
+          <w:rFonts w:cs="Arial" w:hint="cs"/>
+          <w:rtl/>
+        </w:rPr>
+        <w:t>ی</w:t>
+      </w:r>
+      <w:r>
+        <w:rPr>
+          <w:rFonts w:cs="Arial" w:hint="eastAsia"/>
+          <w:rtl/>
+        </w:rPr>
+        <w:t>د</w:t>
+      </w:r>
+    </w:p>
+    <w:p>
+      <w:pPr>
+        <w:bidi/>
+      </w:pPr>
+      <w:r>
+        <w:rPr>
+          <w:rFonts w:cs="Arial" w:hint="eastAsia"/>
+          <w:rtl/>
+        </w:rPr>
+        <w:t>مشاهده</w:t>
+      </w:r>
+      <w:r>
+        <w:rPr>
+          <w:rFonts w:cs="Arial"/>
+          <w:rtl/>
+        </w:rPr>
+        <w:t xml:space="preserve"> سندها</w:t>
+      </w:r>
+      <w:r>
+        <w:rPr>
+          <w:rFonts w:cs="Arial" w:hint="cs"/>
+          <w:rtl/>
+        </w:rPr>
+        <w:t>ی</w:t>
+      </w:r>
+      <w:r>
+        <w:rPr>
+          <w:rFonts w:cs="Arial"/>
+          <w:rtl/>
+        </w:rPr>
+        <w:t xml:space="preserve"> خر</w:t>
+      </w:r>
+      <w:r>
+        <w:rPr>
+          <w:rFonts w:cs="Arial" w:hint="cs"/>
+          <w:rtl/>
+        </w:rPr>
+        <w:t>ی</w:t>
+      </w:r>
+      <w:r>
+        <w:rPr>
+          <w:rFonts w:cs="Arial" w:hint="eastAsia"/>
+          <w:rtl/>
+        </w:rPr>
+        <w:t>د</w:t>
+      </w:r>
+    </w:p>
+    <w:p>
+      <w:pPr>
+        <w:bidi/>
+      </w:pPr>
+      <w:r>
+        <w:rPr>
+          <w:rFonts w:cs="Arial" w:hint="eastAsia"/>
+          <w:rtl/>
+        </w:rPr>
+        <w:t>حذف</w:t>
+      </w:r>
+      <w:r>
+        <w:rPr>
+          <w:rFonts w:cs="Arial"/>
+          <w:rtl/>
+        </w:rPr>
+        <w:t xml:space="preserve"> سند خر</w:t>
+      </w:r>
+      <w:r>
+        <w:rPr>
+          <w:rFonts w:cs="Arial" w:hint="cs"/>
+          <w:rtl/>
+        </w:rPr>
+        <w:t>ی</w:t>
+      </w:r>
+      <w:r>
+        <w:rPr>
+          <w:rFonts w:cs="Arial" w:hint="eastAsia"/>
+          <w:rtl/>
+        </w:rPr>
+        <w:t>د</w:t>
+      </w:r>
+    </w:p>
+    <w:p>
+      <w:pPr>
+        <w:bidi/>
+      </w:pPr>
+      <w:r>
+        <w:t>--</w:t>
+      </w:r>
+      <w:r>
+        <w:rPr>
+          <w:rFonts w:cs="Arial"/>
+          <w:rtl/>
+        </w:rPr>
+        <w:t>افزودن کالا در سند خر</w:t>
+      </w:r>
+      <w:r>
+        <w:rPr>
+          <w:rFonts w:cs="Arial" w:hint="cs"/>
+          <w:rtl/>
+        </w:rPr>
+        <w:t>ی</w:t>
+      </w:r>
+      <w:r>
+        <w:rPr>
+          <w:rFonts w:cs="Arial" w:hint="eastAsia"/>
+          <w:rtl/>
+        </w:rPr>
+        <w:t>د</w:t>
+      </w:r>
+    </w:p>
+    <w:p>
+      <w:pPr>
+        <w:bidi/>
+      </w:pPr>
+      <w:r>
+        <w:rPr>
+          <w:rFonts w:cs="Arial" w:hint="eastAsia"/>
+          <w:rtl/>
+        </w:rPr>
+        <w:t>اضافه</w:t>
+      </w:r>
+      <w:r>
+        <w:rPr>
+          <w:rFonts w:cs="Arial"/>
+          <w:rtl/>
+        </w:rPr>
+        <w:t xml:space="preserve"> کردن کالا به سند خر</w:t>
+      </w:r>
+      <w:r>
+        <w:rPr>
+          <w:rFonts w:cs="Arial" w:hint="cs"/>
+          <w:rtl/>
+        </w:rPr>
+        <w:t>ی</w:t>
+      </w:r>
+      <w:r>
+        <w:rPr>
+          <w:rFonts w:cs="Arial" w:hint="eastAsia"/>
+          <w:rtl/>
+        </w:rPr>
+        <w:t>د</w:t>
+      </w:r>
+      <w:r>
+        <w:t xml:space="preserve"> </w:t>
+      </w:r>
+    </w:p>
+    <w:p>
+      <w:pPr>
+        <w:bidi/>
+      </w:pPr>
+      <w:r>
+        <w:rPr>
+          <w:rFonts w:cs="Arial" w:hint="eastAsia"/>
+          <w:rtl/>
+        </w:rPr>
+        <w:t>و</w:t>
+      </w:r>
+      <w:r>
+        <w:rPr>
+          <w:rFonts w:cs="Arial" w:hint="cs"/>
+          <w:rtl/>
+        </w:rPr>
+        <w:t>ی</w:t>
+      </w:r>
+      <w:r>
+        <w:rPr>
+          <w:rFonts w:cs="Arial" w:hint="eastAsia"/>
+          <w:rtl/>
+        </w:rPr>
+        <w:t>را</w:t>
+      </w:r>
+      <w:r>
+        <w:rPr>
+          <w:rFonts w:cs="Arial" w:hint="cs"/>
+          <w:rtl/>
+        </w:rPr>
+        <w:t>ی</w:t>
+      </w:r>
+      <w:r>
+        <w:rPr>
+          <w:rFonts w:cs="Arial" w:hint="eastAsia"/>
+          <w:rtl/>
+        </w:rPr>
+        <w:t>ش</w:t>
+      </w:r>
+      <w:r>
+        <w:rPr>
+          <w:rFonts w:cs="Arial"/>
+          <w:rtl/>
+        </w:rPr>
+        <w:t xml:space="preserve"> کالا سند خر</w:t>
+      </w:r>
+      <w:r>
+        <w:rPr>
+          <w:rFonts w:cs="Arial" w:hint="cs"/>
+          <w:rtl/>
+        </w:rPr>
+        <w:t>ی</w:t>
+      </w:r>
+      <w:r>
+        <w:rPr>
+          <w:rFonts w:cs="Arial" w:hint="eastAsia"/>
+          <w:rtl/>
+        </w:rPr>
+        <w:t>د</w:t>
+      </w:r>
+    </w:p>
+    <w:p/>
     <w:p>
       <w:pPr>
         <w:bidi/>

</xml_diff>